<commit_message>
Commented and edited transmitter code. Reorganized files and added documentation (partly done)
</commit_message>
<xml_diff>
--- a/Dairy IoT Summary.docx
+++ b/Dairy IoT Summary.docx
@@ -101,7 +101,6 @@
       <w:tblPr>
         <w:tblStyle w:val="TableGrid"/>
         <w:tblW w:w="9535" w:type="dxa"/>
-        <w:jc w:val="center"/>
         <w:tblLook w:val="04A0" w:firstRow="1" w:lastRow="0" w:firstColumn="1" w:lastColumn="0" w:noHBand="0" w:noVBand="1"/>
       </w:tblPr>
       <w:tblGrid>
@@ -110,9 +109,6 @@
         <w:gridCol w:w="6750"/>
       </w:tblGrid>
       <w:tr>
-        <w:trPr>
-          <w:jc w:val="center"/>
-        </w:trPr>
         <w:tc>
           <w:tcPr>
             <w:tcW w:w="1345" w:type="dxa"/>
@@ -122,19 +118,15 @@
               <w:jc w:val="center"/>
               <w:rPr>
                 <w:rFonts w:ascii="Arial" w:hAnsi="Arial" w:cs="Arial"/>
-                <w:b/>
-                <w:bCs/>
-                <w:sz w:val="24"/>
-                <w:szCs w:val="32"/>
+                <w:sz w:val="24"/>
+                <w:szCs w:val="24"/>
               </w:rPr>
             </w:pPr>
             <w:r>
               <w:rPr>
                 <w:rFonts w:ascii="Arial" w:hAnsi="Arial" w:cs="Arial"/>
-                <w:b/>
-                <w:bCs/>
-                <w:sz w:val="24"/>
-                <w:szCs w:val="32"/>
+                <w:sz w:val="24"/>
+                <w:szCs w:val="24"/>
               </w:rPr>
               <w:t>From</w:t>
             </w:r>
@@ -149,19 +141,15 @@
               <w:jc w:val="center"/>
               <w:rPr>
                 <w:rFonts w:ascii="Arial" w:hAnsi="Arial" w:cs="Arial"/>
-                <w:b/>
-                <w:bCs/>
-                <w:sz w:val="24"/>
-                <w:szCs w:val="32"/>
+                <w:sz w:val="24"/>
+                <w:szCs w:val="24"/>
               </w:rPr>
             </w:pPr>
             <w:r>
               <w:rPr>
                 <w:rFonts w:ascii="Arial" w:hAnsi="Arial" w:cs="Arial"/>
-                <w:b/>
-                <w:bCs/>
-                <w:sz w:val="24"/>
-                <w:szCs w:val="32"/>
+                <w:sz w:val="24"/>
+                <w:szCs w:val="24"/>
               </w:rPr>
               <w:t>To</w:t>
             </w:r>
@@ -176,19 +164,15 @@
               <w:jc w:val="center"/>
               <w:rPr>
                 <w:rFonts w:ascii="Arial" w:hAnsi="Arial" w:cs="Arial"/>
-                <w:b/>
-                <w:bCs/>
-                <w:sz w:val="24"/>
-                <w:szCs w:val="32"/>
+                <w:sz w:val="24"/>
+                <w:szCs w:val="24"/>
               </w:rPr>
             </w:pPr>
             <w:r>
               <w:rPr>
                 <w:rFonts w:ascii="Arial" w:hAnsi="Arial" w:cs="Arial"/>
-                <w:b/>
-                <w:bCs/>
-                <w:sz w:val="24"/>
-                <w:szCs w:val="32"/>
+                <w:sz w:val="24"/>
+                <w:szCs w:val="24"/>
               </w:rPr>
               <w:t>Topic</w:t>
             </w:r>
@@ -196,9 +180,6 @@
         </w:tc>
       </w:tr>
       <w:tr>
-        <w:trPr>
-          <w:jc w:val="center"/>
-        </w:trPr>
         <w:tc>
           <w:tcPr>
             <w:tcW w:w="1345" w:type="dxa"/>
@@ -209,14 +190,14 @@
               <w:rPr>
                 <w:rFonts w:ascii="Arial" w:hAnsi="Arial" w:cs="Arial"/>
                 <w:sz w:val="24"/>
-                <w:szCs w:val="32"/>
+                <w:szCs w:val="24"/>
               </w:rPr>
             </w:pPr>
             <w:r>
               <w:rPr>
                 <w:rFonts w:ascii="Arial" w:hAnsi="Arial" w:cs="Arial"/>
                 <w:sz w:val="24"/>
-                <w:szCs w:val="32"/>
+                <w:szCs w:val="24"/>
               </w:rPr>
               <w:t>April 14</w:t>
             </w:r>
@@ -232,14 +213,14 @@
               <w:rPr>
                 <w:rFonts w:ascii="Arial" w:hAnsi="Arial" w:cs="Arial"/>
                 <w:sz w:val="24"/>
-                <w:szCs w:val="32"/>
+                <w:szCs w:val="24"/>
               </w:rPr>
             </w:pPr>
             <w:r>
               <w:rPr>
                 <w:rFonts w:ascii="Arial" w:hAnsi="Arial" w:cs="Arial"/>
                 <w:sz w:val="24"/>
-                <w:szCs w:val="32"/>
+                <w:szCs w:val="24"/>
               </w:rPr>
               <w:t xml:space="preserve">May </w:t>
             </w:r>
@@ -247,7 +228,7 @@
               <w:rPr>
                 <w:rFonts w:ascii="Arial" w:hAnsi="Arial" w:cs="Arial"/>
                 <w:sz w:val="24"/>
-                <w:szCs w:val="32"/>
+                <w:szCs w:val="24"/>
               </w:rPr>
               <w:t>23</w:t>
             </w:r>
@@ -263,14 +244,14 @@
               <w:rPr>
                 <w:rFonts w:ascii="Arial" w:hAnsi="Arial" w:cs="Arial"/>
                 <w:sz w:val="24"/>
-                <w:szCs w:val="32"/>
+                <w:szCs w:val="24"/>
               </w:rPr>
             </w:pPr>
             <w:r>
               <w:rPr>
                 <w:rFonts w:ascii="Arial" w:hAnsi="Arial" w:cs="Arial"/>
                 <w:sz w:val="24"/>
-                <w:szCs w:val="32"/>
+                <w:szCs w:val="24"/>
               </w:rPr>
               <w:t>Setting RFID and Arduino</w:t>
             </w:r>
@@ -278,7 +259,7 @@
               <w:rPr>
                 <w:rFonts w:ascii="Arial" w:hAnsi="Arial" w:cs="Arial"/>
                 <w:sz w:val="24"/>
-                <w:szCs w:val="32"/>
+                <w:szCs w:val="24"/>
               </w:rPr>
               <w:t xml:space="preserve"> / Finding</w:t>
             </w:r>
@@ -286,7 +267,7 @@
               <w:rPr>
                 <w:rFonts w:ascii="Arial" w:hAnsi="Arial" w:cs="Arial"/>
                 <w:sz w:val="24"/>
-                <w:szCs w:val="32"/>
+                <w:szCs w:val="24"/>
               </w:rPr>
               <w:t xml:space="preserve"> </w:t>
             </w:r>
@@ -294,7 +275,7 @@
               <w:rPr>
                 <w:rFonts w:ascii="Arial" w:hAnsi="Arial" w:cs="Arial"/>
                 <w:sz w:val="24"/>
-                <w:szCs w:val="32"/>
+                <w:szCs w:val="24"/>
               </w:rPr>
               <w:t>conversion</w:t>
             </w:r>
@@ -302,9 +283,6 @@
         </w:tc>
       </w:tr>
       <w:tr>
-        <w:trPr>
-          <w:jc w:val="center"/>
-        </w:trPr>
         <w:tc>
           <w:tcPr>
             <w:tcW w:w="1345" w:type="dxa"/>
@@ -315,14 +293,14 @@
               <w:rPr>
                 <w:rFonts w:ascii="Arial" w:hAnsi="Arial" w:cs="Arial"/>
                 <w:sz w:val="24"/>
-                <w:szCs w:val="32"/>
+                <w:szCs w:val="24"/>
               </w:rPr>
             </w:pPr>
             <w:r>
               <w:rPr>
                 <w:rFonts w:ascii="Arial" w:hAnsi="Arial" w:cs="Arial"/>
                 <w:sz w:val="24"/>
-                <w:szCs w:val="32"/>
+                <w:szCs w:val="24"/>
               </w:rPr>
               <w:t>May 23</w:t>
             </w:r>
@@ -338,14 +316,14 @@
               <w:rPr>
                 <w:rFonts w:ascii="Arial" w:hAnsi="Arial" w:cs="Arial"/>
                 <w:sz w:val="24"/>
-                <w:szCs w:val="32"/>
+                <w:szCs w:val="24"/>
               </w:rPr>
             </w:pPr>
             <w:r>
               <w:rPr>
                 <w:rFonts w:ascii="Arial" w:hAnsi="Arial" w:cs="Arial"/>
                 <w:sz w:val="24"/>
-                <w:szCs w:val="32"/>
+                <w:szCs w:val="24"/>
               </w:rPr>
               <w:t xml:space="preserve">June </w:t>
             </w:r>
@@ -353,7 +331,7 @@
               <w:rPr>
                 <w:rFonts w:ascii="Arial" w:hAnsi="Arial" w:cs="Arial"/>
                 <w:sz w:val="24"/>
-                <w:szCs w:val="32"/>
+                <w:szCs w:val="24"/>
               </w:rPr>
               <w:t>13</w:t>
             </w:r>
@@ -369,14 +347,14 @@
               <w:rPr>
                 <w:rFonts w:ascii="Arial" w:hAnsi="Arial" w:cs="Arial"/>
                 <w:sz w:val="24"/>
-                <w:szCs w:val="32"/>
+                <w:szCs w:val="24"/>
               </w:rPr>
             </w:pPr>
             <w:r>
               <w:rPr>
                 <w:rFonts w:ascii="Arial" w:hAnsi="Arial" w:cs="Arial"/>
                 <w:sz w:val="24"/>
-                <w:szCs w:val="32"/>
+                <w:szCs w:val="24"/>
               </w:rPr>
               <w:t>Calibrating RFID and Arduino</w:t>
             </w:r>
@@ -384,7 +362,7 @@
               <w:rPr>
                 <w:rFonts w:ascii="Arial" w:hAnsi="Arial" w:cs="Arial"/>
                 <w:sz w:val="24"/>
-                <w:szCs w:val="32"/>
+                <w:szCs w:val="24"/>
               </w:rPr>
               <w:t xml:space="preserve"> / Checking readability</w:t>
             </w:r>
@@ -392,9 +370,6 @@
         </w:tc>
       </w:tr>
       <w:tr>
-        <w:trPr>
-          <w:jc w:val="center"/>
-        </w:trPr>
         <w:tc>
           <w:tcPr>
             <w:tcW w:w="1345" w:type="dxa"/>
@@ -405,14 +380,14 @@
               <w:rPr>
                 <w:rFonts w:ascii="Arial" w:hAnsi="Arial" w:cs="Arial"/>
                 <w:sz w:val="24"/>
-                <w:szCs w:val="32"/>
+                <w:szCs w:val="24"/>
               </w:rPr>
             </w:pPr>
             <w:r>
               <w:rPr>
                 <w:rFonts w:ascii="Arial" w:hAnsi="Arial" w:cs="Arial"/>
                 <w:sz w:val="24"/>
-                <w:szCs w:val="32"/>
+                <w:szCs w:val="24"/>
               </w:rPr>
               <w:t>June 13</w:t>
             </w:r>
@@ -428,14 +403,14 @@
               <w:rPr>
                 <w:rFonts w:ascii="Arial" w:hAnsi="Arial" w:cs="Arial"/>
                 <w:sz w:val="24"/>
-                <w:szCs w:val="32"/>
+                <w:szCs w:val="24"/>
               </w:rPr>
             </w:pPr>
             <w:r>
               <w:rPr>
                 <w:rFonts w:ascii="Arial" w:hAnsi="Arial" w:cs="Arial"/>
                 <w:sz w:val="24"/>
-                <w:szCs w:val="32"/>
+                <w:szCs w:val="24"/>
               </w:rPr>
               <w:t xml:space="preserve">June </w:t>
             </w:r>
@@ -443,7 +418,7 @@
               <w:rPr>
                 <w:rFonts w:ascii="Arial" w:hAnsi="Arial" w:cs="Arial"/>
                 <w:sz w:val="24"/>
-                <w:szCs w:val="32"/>
+                <w:szCs w:val="24"/>
               </w:rPr>
               <w:t>20</w:t>
             </w:r>
@@ -459,14 +434,14 @@
               <w:rPr>
                 <w:rFonts w:ascii="Arial" w:hAnsi="Arial" w:cs="Arial"/>
                 <w:sz w:val="24"/>
-                <w:szCs w:val="32"/>
+                <w:szCs w:val="24"/>
               </w:rPr>
             </w:pPr>
             <w:r>
               <w:rPr>
                 <w:rFonts w:ascii="Arial" w:hAnsi="Arial" w:cs="Arial"/>
                 <w:sz w:val="24"/>
-                <w:szCs w:val="32"/>
+                <w:szCs w:val="24"/>
               </w:rPr>
               <w:t xml:space="preserve">Setting </w:t>
             </w:r>
@@ -474,7 +449,7 @@
               <w:rPr>
                 <w:rFonts w:ascii="Arial" w:hAnsi="Arial" w:cs="Arial"/>
                 <w:sz w:val="24"/>
-                <w:szCs w:val="32"/>
+                <w:szCs w:val="24"/>
               </w:rPr>
               <w:t>RFID and Adafruit</w:t>
             </w:r>
@@ -482,7 +457,7 @@
               <w:rPr>
                 <w:rFonts w:ascii="Arial" w:hAnsi="Arial" w:cs="Arial"/>
                 <w:sz w:val="24"/>
-                <w:szCs w:val="32"/>
+                <w:szCs w:val="24"/>
               </w:rPr>
               <w:t xml:space="preserve"> / Setting </w:t>
             </w:r>
@@ -491,7 +466,7 @@
               <w:rPr>
                 <w:rFonts w:ascii="Arial" w:hAnsi="Arial" w:cs="Arial"/>
                 <w:sz w:val="24"/>
-                <w:szCs w:val="32"/>
+                <w:szCs w:val="24"/>
               </w:rPr>
               <w:t>LoRa</w:t>
             </w:r>
@@ -500,7 +475,7 @@
               <w:rPr>
                 <w:rFonts w:ascii="Arial" w:hAnsi="Arial" w:cs="Arial"/>
                 <w:sz w:val="24"/>
-                <w:szCs w:val="32"/>
+                <w:szCs w:val="24"/>
               </w:rPr>
               <w:t xml:space="preserve"> to </w:t>
             </w:r>
@@ -509,7 +484,7 @@
               <w:rPr>
                 <w:rFonts w:ascii="Arial" w:hAnsi="Arial" w:cs="Arial"/>
                 <w:sz w:val="24"/>
-                <w:szCs w:val="32"/>
+                <w:szCs w:val="24"/>
               </w:rPr>
               <w:t>LoRa</w:t>
             </w:r>
@@ -518,9 +493,6 @@
         </w:tc>
       </w:tr>
       <w:tr>
-        <w:trPr>
-          <w:jc w:val="center"/>
-        </w:trPr>
         <w:tc>
           <w:tcPr>
             <w:tcW w:w="1345" w:type="dxa"/>
@@ -531,14 +503,14 @@
               <w:rPr>
                 <w:rFonts w:ascii="Arial" w:hAnsi="Arial" w:cs="Arial"/>
                 <w:sz w:val="24"/>
-                <w:szCs w:val="32"/>
+                <w:szCs w:val="24"/>
               </w:rPr>
             </w:pPr>
             <w:r>
               <w:rPr>
                 <w:rFonts w:ascii="Arial" w:hAnsi="Arial" w:cs="Arial"/>
                 <w:sz w:val="24"/>
-                <w:szCs w:val="32"/>
+                <w:szCs w:val="24"/>
               </w:rPr>
               <w:t>June</w:t>
             </w:r>
@@ -546,7 +518,7 @@
               <w:rPr>
                 <w:rFonts w:ascii="Arial" w:hAnsi="Arial" w:cs="Arial"/>
                 <w:sz w:val="24"/>
-                <w:szCs w:val="32"/>
+                <w:szCs w:val="24"/>
               </w:rPr>
               <w:t xml:space="preserve"> 20</w:t>
             </w:r>
@@ -562,7 +534,7 @@
               <w:rPr>
                 <w:rFonts w:ascii="Arial" w:hAnsi="Arial" w:cs="Arial"/>
                 <w:sz w:val="24"/>
-                <w:szCs w:val="32"/>
+                <w:szCs w:val="24"/>
                 <w:cs/>
               </w:rPr>
             </w:pPr>
@@ -570,7 +542,7 @@
               <w:rPr>
                 <w:rFonts w:ascii="Arial" w:hAnsi="Arial" w:cs="Arial"/>
                 <w:sz w:val="24"/>
-                <w:szCs w:val="32"/>
+                <w:szCs w:val="24"/>
               </w:rPr>
               <w:t>June 27</w:t>
             </w:r>
@@ -586,14 +558,14 @@
               <w:rPr>
                 <w:rFonts w:ascii="Arial" w:hAnsi="Arial" w:cs="Arial"/>
                 <w:sz w:val="24"/>
-                <w:szCs w:val="32"/>
+                <w:szCs w:val="24"/>
               </w:rPr>
             </w:pPr>
             <w:r>
               <w:rPr>
                 <w:rFonts w:ascii="Arial" w:hAnsi="Arial" w:cs="Arial"/>
                 <w:sz w:val="24"/>
-                <w:szCs w:val="32"/>
+                <w:szCs w:val="24"/>
               </w:rPr>
               <w:t xml:space="preserve">Setting ESP8266 / </w:t>
             </w:r>
@@ -601,7 +573,7 @@
               <w:rPr>
                 <w:rFonts w:ascii="Arial" w:hAnsi="Arial" w:cs="Arial"/>
                 <w:sz w:val="24"/>
-                <w:szCs w:val="32"/>
+                <w:szCs w:val="24"/>
               </w:rPr>
               <w:t xml:space="preserve">Posting </w:t>
             </w:r>
@@ -609,7 +581,7 @@
               <w:rPr>
                 <w:rFonts w:ascii="Arial" w:hAnsi="Arial" w:cs="Arial"/>
                 <w:sz w:val="24"/>
-                <w:szCs w:val="32"/>
+                <w:szCs w:val="24"/>
               </w:rPr>
               <w:t xml:space="preserve">data </w:t>
             </w:r>
@@ -617,13 +589,455 @@
               <w:rPr>
                 <w:rFonts w:ascii="Arial" w:hAnsi="Arial" w:cs="Arial"/>
                 <w:sz w:val="24"/>
-                <w:szCs w:val="32"/>
+                <w:szCs w:val="24"/>
               </w:rPr>
               <w:t>to ThingSpeak.com</w:t>
             </w:r>
           </w:p>
         </w:tc>
       </w:tr>
+      <w:tr>
+        <w:tc>
+          <w:tcPr>
+            <w:tcW w:w="1345" w:type="dxa"/>
+          </w:tcPr>
+          <w:p>
+            <w:pPr>
+              <w:jc w:val="center"/>
+              <w:rPr>
+                <w:rFonts w:ascii="Arial" w:hAnsi="Arial" w:cs="Arial"/>
+                <w:sz w:val="24"/>
+                <w:szCs w:val="24"/>
+              </w:rPr>
+            </w:pPr>
+            <w:r>
+              <w:rPr>
+                <w:rFonts w:ascii="Arial" w:hAnsi="Arial" w:cs="Arial"/>
+                <w:sz w:val="24"/>
+                <w:szCs w:val="24"/>
+              </w:rPr>
+              <w:t>June 27</w:t>
+            </w:r>
+          </w:p>
+        </w:tc>
+        <w:tc>
+          <w:tcPr>
+            <w:tcW w:w="1440" w:type="dxa"/>
+          </w:tcPr>
+          <w:p>
+            <w:pPr>
+              <w:jc w:val="center"/>
+              <w:rPr>
+                <w:rFonts w:ascii="Arial" w:hAnsi="Arial" w:cs="Arial"/>
+                <w:sz w:val="24"/>
+                <w:szCs w:val="24"/>
+              </w:rPr>
+            </w:pPr>
+          </w:p>
+        </w:tc>
+        <w:tc>
+          <w:tcPr>
+            <w:tcW w:w="6750" w:type="dxa"/>
+          </w:tcPr>
+          <w:p>
+            <w:pPr>
+              <w:jc w:val="center"/>
+              <w:rPr>
+                <w:rFonts w:ascii="Arial" w:hAnsi="Arial" w:cs="Arial"/>
+                <w:sz w:val="24"/>
+                <w:szCs w:val="24"/>
+              </w:rPr>
+            </w:pPr>
+            <w:r>
+              <w:rPr>
+                <w:rFonts w:ascii="Arial" w:hAnsi="Arial" w:cs="Arial"/>
+                <w:sz w:val="24"/>
+                <w:szCs w:val="24"/>
+              </w:rPr>
+              <w:t>Starting over with Priority</w:t>
+            </w:r>
+            <w:r>
+              <w:rPr>
+                <w:rFonts w:ascii="Arial" w:hAnsi="Arial" w:cs="Arial"/>
+                <w:sz w:val="24"/>
+                <w:szCs w:val="24"/>
+              </w:rPr>
+              <w:t>1</w:t>
+            </w:r>
+            <w:r>
+              <w:rPr>
+                <w:rFonts w:ascii="Arial" w:hAnsi="Arial" w:cs="Arial"/>
+                <w:sz w:val="24"/>
+                <w:szCs w:val="24"/>
+              </w:rPr>
+              <w:t xml:space="preserve"> RFIDRW-E-TTL</w:t>
+            </w:r>
+          </w:p>
+        </w:tc>
+      </w:tr>
+      <w:tr>
+        <w:tc>
+          <w:tcPr>
+            <w:tcW w:w="1345" w:type="dxa"/>
+          </w:tcPr>
+          <w:p>
+            <w:pPr>
+              <w:jc w:val="center"/>
+              <w:rPr>
+                <w:rFonts w:ascii="Arial" w:hAnsi="Arial" w:cs="Arial"/>
+                <w:sz w:val="24"/>
+                <w:szCs w:val="24"/>
+              </w:rPr>
+            </w:pPr>
+          </w:p>
+        </w:tc>
+        <w:tc>
+          <w:tcPr>
+            <w:tcW w:w="1440" w:type="dxa"/>
+          </w:tcPr>
+          <w:p>
+            <w:pPr>
+              <w:jc w:val="center"/>
+              <w:rPr>
+                <w:rFonts w:ascii="Arial" w:hAnsi="Arial" w:cs="Arial"/>
+                <w:sz w:val="24"/>
+                <w:szCs w:val="24"/>
+              </w:rPr>
+            </w:pPr>
+          </w:p>
+        </w:tc>
+        <w:tc>
+          <w:tcPr>
+            <w:tcW w:w="6750" w:type="dxa"/>
+          </w:tcPr>
+          <w:p>
+            <w:pPr>
+              <w:jc w:val="center"/>
+              <w:rPr>
+                <w:rFonts w:ascii="Arial" w:hAnsi="Arial" w:cs="Arial"/>
+                <w:sz w:val="24"/>
+                <w:szCs w:val="24"/>
+              </w:rPr>
+            </w:pPr>
+            <w:r>
+              <w:rPr>
+                <w:rFonts w:ascii="Arial" w:hAnsi="Arial" w:cs="Arial"/>
+                <w:sz w:val="24"/>
+                <w:szCs w:val="24"/>
+              </w:rPr>
+              <w:t>Optimizing power consumption</w:t>
+            </w:r>
+          </w:p>
+        </w:tc>
+      </w:tr>
+      <w:tr>
+        <w:tc>
+          <w:tcPr>
+            <w:tcW w:w="1345" w:type="dxa"/>
+          </w:tcPr>
+          <w:p>
+            <w:pPr>
+              <w:jc w:val="center"/>
+              <w:rPr>
+                <w:rFonts w:ascii="Arial" w:hAnsi="Arial" w:cs="Arial"/>
+                <w:sz w:val="24"/>
+                <w:szCs w:val="24"/>
+              </w:rPr>
+            </w:pPr>
+          </w:p>
+        </w:tc>
+        <w:tc>
+          <w:tcPr>
+            <w:tcW w:w="1440" w:type="dxa"/>
+          </w:tcPr>
+          <w:p>
+            <w:pPr>
+              <w:jc w:val="center"/>
+              <w:rPr>
+                <w:rFonts w:ascii="Arial" w:hAnsi="Arial" w:cs="Arial"/>
+                <w:sz w:val="24"/>
+                <w:szCs w:val="24"/>
+              </w:rPr>
+            </w:pPr>
+          </w:p>
+        </w:tc>
+        <w:tc>
+          <w:tcPr>
+            <w:tcW w:w="6750" w:type="dxa"/>
+          </w:tcPr>
+          <w:p>
+            <w:pPr>
+              <w:jc w:val="center"/>
+              <w:rPr>
+                <w:rFonts w:ascii="Arial" w:hAnsi="Arial" w:cs="Arial"/>
+                <w:sz w:val="24"/>
+                <w:szCs w:val="24"/>
+              </w:rPr>
+            </w:pPr>
+            <w:r>
+              <w:rPr>
+                <w:rFonts w:ascii="Arial" w:hAnsi="Arial" w:cs="Arial"/>
+                <w:sz w:val="24"/>
+                <w:szCs w:val="24"/>
+              </w:rPr>
+              <w:t>Reading many reader / Posting data to Thingspeak.com</w:t>
+            </w:r>
+          </w:p>
+        </w:tc>
+      </w:tr>
+      <w:tr>
+        <w:tc>
+          <w:tcPr>
+            <w:tcW w:w="1345" w:type="dxa"/>
+          </w:tcPr>
+          <w:p>
+            <w:pPr>
+              <w:jc w:val="center"/>
+              <w:rPr>
+                <w:rFonts w:ascii="Arial" w:hAnsi="Arial" w:cs="Arial"/>
+                <w:sz w:val="24"/>
+                <w:szCs w:val="24"/>
+              </w:rPr>
+            </w:pPr>
+          </w:p>
+        </w:tc>
+        <w:tc>
+          <w:tcPr>
+            <w:tcW w:w="1440" w:type="dxa"/>
+          </w:tcPr>
+          <w:p>
+            <w:pPr>
+              <w:jc w:val="center"/>
+              <w:rPr>
+                <w:rFonts w:ascii="Arial" w:hAnsi="Arial" w:cs="Arial"/>
+                <w:sz w:val="24"/>
+                <w:szCs w:val="24"/>
+              </w:rPr>
+            </w:pPr>
+          </w:p>
+        </w:tc>
+        <w:tc>
+          <w:tcPr>
+            <w:tcW w:w="6750" w:type="dxa"/>
+          </w:tcPr>
+          <w:p>
+            <w:pPr>
+              <w:jc w:val="center"/>
+              <w:rPr>
+                <w:rFonts w:ascii="Arial" w:hAnsi="Arial" w:cs="Arial"/>
+                <w:sz w:val="24"/>
+                <w:szCs w:val="24"/>
+              </w:rPr>
+            </w:pPr>
+            <w:r>
+              <w:rPr>
+                <w:rFonts w:ascii="Arial" w:hAnsi="Arial" w:cs="Arial"/>
+                <w:sz w:val="24"/>
+                <w:szCs w:val="24"/>
+              </w:rPr>
+              <w:t>Schematics</w:t>
+            </w:r>
+          </w:p>
+        </w:tc>
+      </w:tr>
+      <w:tr>
+        <w:tc>
+          <w:tcPr>
+            <w:tcW w:w="1345" w:type="dxa"/>
+          </w:tcPr>
+          <w:p>
+            <w:pPr>
+              <w:jc w:val="center"/>
+              <w:rPr>
+                <w:rFonts w:ascii="Arial" w:hAnsi="Arial" w:cs="Arial"/>
+                <w:sz w:val="24"/>
+                <w:szCs w:val="24"/>
+              </w:rPr>
+            </w:pPr>
+          </w:p>
+        </w:tc>
+        <w:tc>
+          <w:tcPr>
+            <w:tcW w:w="1440" w:type="dxa"/>
+          </w:tcPr>
+          <w:p>
+            <w:pPr>
+              <w:jc w:val="center"/>
+              <w:rPr>
+                <w:rFonts w:ascii="Arial" w:hAnsi="Arial" w:cs="Arial"/>
+                <w:sz w:val="24"/>
+                <w:szCs w:val="24"/>
+              </w:rPr>
+            </w:pPr>
+            <w:r>
+              <w:rPr>
+                <w:rFonts w:ascii="Arial" w:hAnsi="Arial" w:cs="Arial"/>
+                <w:sz w:val="24"/>
+                <w:szCs w:val="24"/>
+              </w:rPr>
+              <w:t>August 7</w:t>
+            </w:r>
+          </w:p>
+        </w:tc>
+        <w:tc>
+          <w:tcPr>
+            <w:tcW w:w="6750" w:type="dxa"/>
+          </w:tcPr>
+          <w:p>
+            <w:pPr>
+              <w:jc w:val="center"/>
+              <w:rPr>
+                <w:rFonts w:ascii="Arial" w:hAnsi="Arial" w:cs="Arial"/>
+                <w:sz w:val="24"/>
+                <w:szCs w:val="24"/>
+              </w:rPr>
+            </w:pPr>
+            <w:r>
+              <w:rPr>
+                <w:rFonts w:ascii="Arial" w:hAnsi="Arial" w:cs="Arial"/>
+                <w:sz w:val="24"/>
+                <w:szCs w:val="24"/>
+              </w:rPr>
+              <w:t>Assembling</w:t>
+            </w:r>
+          </w:p>
+        </w:tc>
+      </w:tr>
+      <w:tr>
+        <w:tc>
+          <w:tcPr>
+            <w:tcW w:w="1345" w:type="dxa"/>
+          </w:tcPr>
+          <w:p>
+            <w:pPr>
+              <w:jc w:val="center"/>
+              <w:rPr>
+                <w:rFonts w:ascii="Arial" w:hAnsi="Arial" w:cs="Arial"/>
+                <w:sz w:val="24"/>
+                <w:szCs w:val="24"/>
+              </w:rPr>
+            </w:pPr>
+            <w:r>
+              <w:rPr>
+                <w:rFonts w:ascii="Arial" w:hAnsi="Arial" w:cs="Arial"/>
+                <w:sz w:val="24"/>
+                <w:szCs w:val="24"/>
+              </w:rPr>
+              <w:t>August 7</w:t>
+            </w:r>
+          </w:p>
+        </w:tc>
+        <w:tc>
+          <w:tcPr>
+            <w:tcW w:w="1440" w:type="dxa"/>
+          </w:tcPr>
+          <w:p>
+            <w:pPr>
+              <w:jc w:val="center"/>
+              <w:rPr>
+                <w:rFonts w:ascii="Arial" w:hAnsi="Arial" w:cs="Arial"/>
+                <w:sz w:val="24"/>
+                <w:szCs w:val="24"/>
+              </w:rPr>
+            </w:pPr>
+            <w:r>
+              <w:rPr>
+                <w:rFonts w:ascii="Arial" w:hAnsi="Arial" w:cs="Arial"/>
+                <w:sz w:val="24"/>
+                <w:szCs w:val="24"/>
+              </w:rPr>
+              <w:t>August 10</w:t>
+            </w:r>
+          </w:p>
+        </w:tc>
+        <w:tc>
+          <w:tcPr>
+            <w:tcW w:w="6750" w:type="dxa"/>
+          </w:tcPr>
+          <w:p>
+            <w:pPr>
+              <w:jc w:val="center"/>
+              <w:rPr>
+                <w:rFonts w:ascii="Arial" w:hAnsi="Arial" w:cs="Arial"/>
+                <w:sz w:val="24"/>
+                <w:szCs w:val="24"/>
+              </w:rPr>
+            </w:pPr>
+            <w:r>
+              <w:rPr>
+                <w:rFonts w:ascii="Arial" w:hAnsi="Arial" w:cs="Arial"/>
+                <w:sz w:val="24"/>
+                <w:szCs w:val="24"/>
+              </w:rPr>
+              <w:t>Experimenting</w:t>
+            </w:r>
+            <w:r>
+              <w:rPr>
+                <w:rFonts w:ascii="Arial" w:hAnsi="Arial" w:cs="Arial"/>
+                <w:sz w:val="24"/>
+                <w:szCs w:val="24"/>
+              </w:rPr>
+              <w:t xml:space="preserve"> </w:t>
+            </w:r>
+            <w:r>
+              <w:rPr>
+                <w:rFonts w:ascii="Arial" w:hAnsi="Arial" w:cs="Arial"/>
+                <w:sz w:val="24"/>
+                <w:szCs w:val="24"/>
+              </w:rPr>
+              <w:t>/</w:t>
+            </w:r>
+            <w:r>
+              <w:rPr>
+                <w:rFonts w:ascii="Arial" w:hAnsi="Arial" w:cs="Arial"/>
+                <w:sz w:val="24"/>
+                <w:szCs w:val="24"/>
+              </w:rPr>
+              <w:t xml:space="preserve"> </w:t>
+            </w:r>
+            <w:r>
+              <w:rPr>
+                <w:rFonts w:ascii="Arial" w:hAnsi="Arial" w:cs="Arial"/>
+                <w:sz w:val="24"/>
+                <w:szCs w:val="24"/>
+              </w:rPr>
+              <w:t>Debugging</w:t>
+            </w:r>
+            <w:r>
+              <w:rPr>
+                <w:rFonts w:ascii="Arial" w:hAnsi="Arial" w:cs="Arial"/>
+                <w:sz w:val="24"/>
+                <w:szCs w:val="24"/>
+              </w:rPr>
+              <w:t xml:space="preserve"> </w:t>
+            </w:r>
+            <w:r>
+              <w:rPr>
+                <w:rFonts w:ascii="Arial" w:hAnsi="Arial" w:cs="Arial"/>
+                <w:sz w:val="24"/>
+                <w:szCs w:val="24"/>
+              </w:rPr>
+              <w:t>/</w:t>
+            </w:r>
+            <w:r>
+              <w:rPr>
+                <w:rFonts w:ascii="Arial" w:hAnsi="Arial" w:cs="Arial"/>
+                <w:sz w:val="24"/>
+                <w:szCs w:val="24"/>
+              </w:rPr>
+              <w:t xml:space="preserve"> </w:t>
+            </w:r>
+            <w:r>
+              <w:rPr>
+                <w:rFonts w:ascii="Arial" w:hAnsi="Arial" w:cs="Arial"/>
+                <w:sz w:val="24"/>
+                <w:szCs w:val="24"/>
+              </w:rPr>
+              <w:t>Fixing</w:t>
+            </w:r>
+          </w:p>
+        </w:tc>
+      </w:tr>
     </w:tbl>
     <w:p>
       <w:pPr>
@@ -2458,68 +2872,1051 @@
           <w:sz w:val="24"/>
           <w:szCs w:val="32"/>
         </w:rPr>
+        <w:t>General comment</w:t>
+      </w:r>
+      <w:r>
+        <w:rPr>
+          <w:rFonts w:ascii="Arial" w:hAnsi="Arial" w:cs="Arial"/>
+          <w:b/>
+          <w:bCs/>
+          <w:sz w:val="24"/>
+          <w:szCs w:val="32"/>
+        </w:rPr>
+        <w:t xml:space="preserve">: </w:t>
+      </w:r>
+      <w:r>
+        <w:rPr>
+          <w:rFonts w:ascii="Arial" w:hAnsi="Arial" w:cs="Arial"/>
+          <w:sz w:val="24"/>
+          <w:szCs w:val="32"/>
+        </w:rPr>
+        <w:t xml:space="preserve">Wrote so many </w:t>
+      </w:r>
+      <w:proofErr w:type="spellStart"/>
+      <w:r>
+        <w:rPr>
+          <w:rFonts w:ascii="Arial" w:hAnsi="Arial" w:cs="Arial"/>
+          <w:sz w:val="24"/>
+          <w:szCs w:val="32"/>
+        </w:rPr>
+        <w:t>Matlab</w:t>
+      </w:r>
+      <w:proofErr w:type="spellEnd"/>
+      <w:r>
+        <w:rPr>
+          <w:rFonts w:ascii="Arial" w:hAnsi="Arial" w:cs="Arial"/>
+          <w:sz w:val="24"/>
+          <w:szCs w:val="32"/>
+        </w:rPr>
+        <w:t xml:space="preserve"> codes and even create </w:t>
+      </w:r>
+      <w:proofErr w:type="spellStart"/>
+      <w:r>
+        <w:rPr>
+          <w:rFonts w:ascii="Arial" w:hAnsi="Arial" w:cs="Arial"/>
+          <w:sz w:val="24"/>
+          <w:szCs w:val="32"/>
+        </w:rPr>
+        <w:t>Matlab</w:t>
+      </w:r>
+      <w:proofErr w:type="spellEnd"/>
+      <w:r>
+        <w:rPr>
+          <w:rFonts w:ascii="Arial" w:hAnsi="Arial" w:cs="Arial"/>
+          <w:sz w:val="24"/>
+          <w:szCs w:val="32"/>
+        </w:rPr>
+        <w:t xml:space="preserve"> apps. However, also spent a lot of time doing experiments</w:t>
+      </w:r>
+      <w:r>
+        <w:rPr>
+          <w:rFonts w:ascii="Arial" w:hAnsi="Arial" w:cs="Arial"/>
+          <w:sz w:val="24"/>
+          <w:szCs w:val="32"/>
+        </w:rPr>
+        <w:t>.</w:t>
+      </w:r>
+    </w:p>
+    <w:p>
+      <w:pPr>
+        <w:rPr>
+          <w:rFonts w:ascii="Arial" w:hAnsi="Arial"/>
+          <w:sz w:val="24"/>
+          <w:szCs w:val="24"/>
+        </w:rPr>
+      </w:pPr>
+    </w:p>
+    <w:p>
+      <w:pPr>
+        <w:rPr>
+          <w:rFonts w:ascii="Arial" w:hAnsi="Arial" w:cs="Arial"/>
+          <w:b/>
+          <w:bCs/>
+          <w:sz w:val="28"/>
+          <w:szCs w:val="36"/>
+        </w:rPr>
+      </w:pPr>
+      <w:r>
+        <w:rPr>
+          <w:rFonts w:ascii="Arial" w:hAnsi="Arial"/>
+          <w:b/>
+          <w:bCs/>
+          <w:sz w:val="28"/>
+        </w:rPr>
+        <w:t xml:space="preserve">Part III: </w:t>
+      </w:r>
+      <w:r>
+        <w:rPr>
+          <w:rFonts w:ascii="Arial" w:hAnsi="Arial" w:cs="Arial"/>
+          <w:b/>
+          <w:bCs/>
+          <w:sz w:val="28"/>
+          <w:szCs w:val="36"/>
+        </w:rPr>
+        <w:t xml:space="preserve">Setting RFID and Adafruit / Setting </w:t>
+      </w:r>
+      <w:proofErr w:type="spellStart"/>
+      <w:r>
+        <w:rPr>
+          <w:rFonts w:ascii="Arial" w:hAnsi="Arial" w:cs="Arial"/>
+          <w:b/>
+          <w:bCs/>
+          <w:sz w:val="28"/>
+          <w:szCs w:val="36"/>
+        </w:rPr>
+        <w:t>LoRa</w:t>
+      </w:r>
+      <w:proofErr w:type="spellEnd"/>
+      <w:r>
+        <w:rPr>
+          <w:rFonts w:ascii="Arial" w:hAnsi="Arial" w:cs="Arial"/>
+          <w:b/>
+          <w:bCs/>
+          <w:sz w:val="28"/>
+          <w:szCs w:val="36"/>
+        </w:rPr>
+        <w:t xml:space="preserve"> to </w:t>
+      </w:r>
+      <w:proofErr w:type="spellStart"/>
+      <w:r>
+        <w:rPr>
+          <w:rFonts w:ascii="Arial" w:hAnsi="Arial" w:cs="Arial"/>
+          <w:b/>
+          <w:bCs/>
+          <w:sz w:val="28"/>
+          <w:szCs w:val="36"/>
+        </w:rPr>
+        <w:t>LoRa</w:t>
+      </w:r>
+      <w:proofErr w:type="spellEnd"/>
+    </w:p>
+    <w:p>
+      <w:pPr>
+        <w:rPr>
+          <w:rFonts w:ascii="Arial" w:hAnsi="Arial"/>
+          <w:sz w:val="24"/>
+          <w:szCs w:val="24"/>
+        </w:rPr>
+      </w:pPr>
+      <w:r>
+        <w:rPr>
+          <w:rFonts w:ascii="Arial" w:hAnsi="Arial"/>
+          <w:sz w:val="24"/>
+          <w:szCs w:val="24"/>
+        </w:rPr>
+        <w:t xml:space="preserve">After the part II, </w:t>
+      </w:r>
+      <w:proofErr w:type="spellStart"/>
+      <w:r>
+        <w:rPr>
+          <w:rFonts w:ascii="Arial" w:hAnsi="Arial"/>
+          <w:sz w:val="24"/>
+          <w:szCs w:val="24"/>
+        </w:rPr>
+        <w:t>Hanwook</w:t>
+      </w:r>
+      <w:proofErr w:type="spellEnd"/>
+      <w:r>
+        <w:rPr>
+          <w:rFonts w:ascii="Arial" w:hAnsi="Arial"/>
+          <w:sz w:val="24"/>
+          <w:szCs w:val="24"/>
+        </w:rPr>
+        <w:t xml:space="preserve"> left </w:t>
+      </w:r>
+      <w:r>
+        <w:rPr>
+          <w:rFonts w:ascii="Arial" w:hAnsi="Arial"/>
+          <w:sz w:val="24"/>
+          <w:szCs w:val="24"/>
+        </w:rPr>
+        <w:t>for a break.</w:t>
+      </w:r>
+      <w:r>
+        <w:rPr>
+          <w:rFonts w:ascii="Arial" w:hAnsi="Arial"/>
+          <w:sz w:val="24"/>
+          <w:szCs w:val="24"/>
+        </w:rPr>
+        <w:t xml:space="preserve"> JJ </w:t>
+      </w:r>
+      <w:r>
+        <w:rPr>
+          <w:rFonts w:ascii="Arial" w:hAnsi="Arial"/>
+          <w:sz w:val="24"/>
+          <w:szCs w:val="24"/>
+        </w:rPr>
+        <w:t>was back</w:t>
+      </w:r>
+      <w:r>
+        <w:rPr>
+          <w:rFonts w:ascii="Arial" w:hAnsi="Arial"/>
+          <w:sz w:val="24"/>
+          <w:szCs w:val="24"/>
+        </w:rPr>
+        <w:t>.</w:t>
+      </w:r>
+      <w:r>
+        <w:rPr>
+          <w:rFonts w:ascii="Arial" w:hAnsi="Arial"/>
+          <w:sz w:val="24"/>
+          <w:szCs w:val="24"/>
+        </w:rPr>
+        <w:t xml:space="preserve"> Bad communication with prof. so spent a few days waiting for </w:t>
+      </w:r>
+      <w:proofErr w:type="spellStart"/>
+      <w:r>
+        <w:rPr>
+          <w:rFonts w:ascii="Arial" w:hAnsi="Arial"/>
+          <w:sz w:val="24"/>
+          <w:szCs w:val="24"/>
+        </w:rPr>
+        <w:t>LoRa</w:t>
+      </w:r>
+      <w:proofErr w:type="spellEnd"/>
+      <w:r>
+        <w:rPr>
+          <w:rFonts w:ascii="Arial" w:hAnsi="Arial"/>
+          <w:sz w:val="24"/>
+          <w:szCs w:val="24"/>
+        </w:rPr>
+        <w:t>.</w:t>
+      </w:r>
+      <w:r>
+        <w:rPr>
+          <w:rFonts w:ascii="Arial" w:hAnsi="Arial"/>
+          <w:sz w:val="24"/>
+          <w:szCs w:val="24"/>
+        </w:rPr>
+        <w:t xml:space="preserve"> Most of the time spent to understand the tutorial code of RX and TX</w:t>
+      </w:r>
+      <w:r>
+        <w:rPr>
+          <w:rFonts w:ascii="Arial" w:hAnsi="Arial"/>
+          <w:sz w:val="24"/>
+          <w:szCs w:val="24"/>
+        </w:rPr>
+        <w:t xml:space="preserve"> of Feather M0 </w:t>
+      </w:r>
+      <w:proofErr w:type="spellStart"/>
+      <w:r>
+        <w:rPr>
+          <w:rFonts w:ascii="Arial" w:hAnsi="Arial"/>
+          <w:sz w:val="24"/>
+          <w:szCs w:val="24"/>
+        </w:rPr>
+        <w:t>LoRa</w:t>
+      </w:r>
+      <w:proofErr w:type="spellEnd"/>
+      <w:r>
+        <w:rPr>
+          <w:rFonts w:ascii="Arial" w:hAnsi="Arial"/>
+          <w:sz w:val="24"/>
+          <w:szCs w:val="24"/>
+        </w:rPr>
+        <w:t>.</w:t>
+      </w:r>
+    </w:p>
+    <w:p>
+      <w:pPr>
+        <w:rPr>
+          <w:rFonts w:ascii="Arial" w:hAnsi="Arial"/>
+          <w:sz w:val="24"/>
+          <w:szCs w:val="24"/>
+        </w:rPr>
+      </w:pPr>
+    </w:p>
+    <w:p>
+      <w:pPr>
+        <w:rPr>
+          <w:rFonts w:ascii="Arial" w:hAnsi="Arial"/>
+          <w:sz w:val="24"/>
+          <w:szCs w:val="24"/>
+        </w:rPr>
+      </w:pPr>
+      <w:r>
+        <w:rPr>
+          <w:rFonts w:ascii="Arial" w:hAnsi="Arial"/>
+          <w:b/>
+          <w:bCs/>
+          <w:sz w:val="24"/>
+          <w:szCs w:val="24"/>
+        </w:rPr>
+        <w:t>Problem I:</w:t>
+      </w:r>
+      <w:r>
+        <w:rPr>
+          <w:rFonts w:ascii="Arial" w:hAnsi="Arial"/>
+          <w:sz w:val="24"/>
+          <w:szCs w:val="24"/>
+        </w:rPr>
+        <w:t xml:space="preserve"> Realize that </w:t>
+      </w:r>
+      <w:proofErr w:type="spellStart"/>
+      <w:r>
+        <w:rPr>
+          <w:rFonts w:ascii="Arial" w:hAnsi="Arial"/>
+          <w:sz w:val="24"/>
+          <w:szCs w:val="24"/>
+        </w:rPr>
+        <w:t>SoftwareSerial</w:t>
+      </w:r>
+      <w:proofErr w:type="spellEnd"/>
+      <w:r>
+        <w:rPr>
+          <w:rFonts w:ascii="Arial" w:hAnsi="Arial"/>
+          <w:sz w:val="24"/>
+          <w:szCs w:val="24"/>
+        </w:rPr>
+        <w:t xml:space="preserve"> cannot be used on Feather.</w:t>
+      </w:r>
+    </w:p>
+    <w:p>
+      <w:pPr>
+        <w:rPr>
+          <w:rFonts w:ascii="Arial" w:hAnsi="Arial"/>
+          <w:sz w:val="24"/>
+          <w:szCs w:val="24"/>
+        </w:rPr>
+      </w:pPr>
+      <w:r>
+        <w:rPr>
+          <w:rFonts w:ascii="Arial" w:hAnsi="Arial"/>
+          <w:b/>
+          <w:bCs/>
+          <w:sz w:val="24"/>
+          <w:szCs w:val="24"/>
+        </w:rPr>
+        <w:t>Solution:</w:t>
+      </w:r>
+      <w:r>
+        <w:rPr>
+          <w:rFonts w:ascii="Arial" w:hAnsi="Arial"/>
+          <w:sz w:val="24"/>
+          <w:szCs w:val="24"/>
+        </w:rPr>
+        <w:t xml:space="preserve"> Went back to </w:t>
+      </w:r>
+      <w:proofErr w:type="spellStart"/>
+      <w:r>
+        <w:rPr>
+          <w:rFonts w:ascii="Arial" w:hAnsi="Arial"/>
+          <w:sz w:val="24"/>
+          <w:szCs w:val="24"/>
+        </w:rPr>
+        <w:t>HardwareSerial</w:t>
+      </w:r>
+      <w:proofErr w:type="spellEnd"/>
+      <w:r>
+        <w:rPr>
+          <w:rFonts w:ascii="Arial" w:hAnsi="Arial"/>
+          <w:sz w:val="24"/>
+          <w:szCs w:val="24"/>
+        </w:rPr>
+        <w:t xml:space="preserve"> with some buggy transition</w:t>
+      </w:r>
+      <w:r>
+        <w:rPr>
+          <w:rFonts w:ascii="Arial" w:hAnsi="Arial"/>
+          <w:sz w:val="24"/>
+          <w:szCs w:val="24"/>
+        </w:rPr>
+        <w:t>s</w:t>
+      </w:r>
+      <w:r>
+        <w:rPr>
+          <w:rFonts w:ascii="Arial" w:hAnsi="Arial"/>
+          <w:sz w:val="24"/>
+          <w:szCs w:val="24"/>
+        </w:rPr>
+        <w:t>.</w:t>
+      </w:r>
+    </w:p>
+    <w:p>
+      <w:pPr>
+        <w:rPr>
+          <w:rFonts w:ascii="Arial" w:hAnsi="Arial"/>
+          <w:sz w:val="24"/>
+          <w:szCs w:val="24"/>
+        </w:rPr>
+      </w:pPr>
+      <w:r>
+        <w:rPr>
+          <w:rFonts w:ascii="Arial" w:hAnsi="Arial"/>
+          <w:b/>
+          <w:bCs/>
+          <w:sz w:val="24"/>
+          <w:szCs w:val="24"/>
+        </w:rPr>
+        <w:t>Surprise/Learn:</w:t>
+      </w:r>
+      <w:r>
+        <w:rPr>
+          <w:rFonts w:ascii="Arial" w:hAnsi="Arial"/>
+          <w:b/>
+          <w:bCs/>
+          <w:sz w:val="24"/>
+          <w:szCs w:val="24"/>
+        </w:rPr>
+        <w:t xml:space="preserve"> </w:t>
+      </w:r>
+      <w:r>
+        <w:rPr>
+          <w:rFonts w:ascii="Arial" w:hAnsi="Arial"/>
+          <w:sz w:val="24"/>
+          <w:szCs w:val="24"/>
+        </w:rPr>
+        <w:t>Learn</w:t>
+      </w:r>
+      <w:r>
+        <w:rPr>
+          <w:rFonts w:ascii="Arial" w:hAnsi="Arial"/>
+          <w:sz w:val="24"/>
+          <w:szCs w:val="24"/>
+        </w:rPr>
+        <w:t xml:space="preserve"> the difference between </w:t>
+      </w:r>
+      <w:proofErr w:type="spellStart"/>
+      <w:r>
+        <w:rPr>
+          <w:rFonts w:ascii="Arial" w:hAnsi="Arial"/>
+          <w:sz w:val="24"/>
+          <w:szCs w:val="24"/>
+        </w:rPr>
+        <w:t>H</w:t>
+      </w:r>
+      <w:r>
+        <w:rPr>
+          <w:rFonts w:ascii="Arial" w:hAnsi="Arial"/>
+          <w:sz w:val="24"/>
+          <w:szCs w:val="24"/>
+        </w:rPr>
+        <w:t>ardwareSerial</w:t>
+      </w:r>
+      <w:proofErr w:type="spellEnd"/>
+      <w:r>
+        <w:rPr>
+          <w:rFonts w:ascii="Arial" w:hAnsi="Arial"/>
+          <w:sz w:val="24"/>
+          <w:szCs w:val="24"/>
+        </w:rPr>
+        <w:t xml:space="preserve"> and </w:t>
+      </w:r>
+      <w:proofErr w:type="spellStart"/>
+      <w:r>
+        <w:rPr>
+          <w:rFonts w:ascii="Arial" w:hAnsi="Arial"/>
+          <w:sz w:val="24"/>
+          <w:szCs w:val="24"/>
+        </w:rPr>
+        <w:t>SoftwareSerial</w:t>
+      </w:r>
+      <w:proofErr w:type="spellEnd"/>
+      <w:r>
+        <w:rPr>
+          <w:rFonts w:ascii="Arial" w:hAnsi="Arial"/>
+          <w:sz w:val="24"/>
+          <w:szCs w:val="24"/>
+        </w:rPr>
+        <w:t xml:space="preserve"> and how to use them.</w:t>
+      </w:r>
+    </w:p>
+    <w:p>
+      <w:pPr>
+        <w:rPr>
+          <w:rFonts w:ascii="Arial" w:hAnsi="Arial"/>
+          <w:b/>
+          <w:bCs/>
+          <w:sz w:val="24"/>
+          <w:szCs w:val="24"/>
+        </w:rPr>
+      </w:pPr>
+    </w:p>
+    <w:p>
+      <w:pPr>
+        <w:rPr>
+          <w:rFonts w:ascii="Arial" w:hAnsi="Arial"/>
+          <w:sz w:val="24"/>
+          <w:szCs w:val="24"/>
+        </w:rPr>
+      </w:pPr>
+      <w:r>
+        <w:rPr>
+          <w:rFonts w:ascii="Arial" w:hAnsi="Arial"/>
+          <w:b/>
+          <w:bCs/>
+          <w:sz w:val="24"/>
+          <w:szCs w:val="24"/>
+        </w:rPr>
+        <w:t xml:space="preserve">Problem II: </w:t>
+      </w:r>
+      <w:r>
+        <w:rPr>
+          <w:rFonts w:ascii="Arial" w:hAnsi="Arial"/>
+          <w:sz w:val="24"/>
+          <w:szCs w:val="24"/>
+        </w:rPr>
+        <w:t>IC digital voltage isolator... what is it? And how to use…?</w:t>
+      </w:r>
+      <w:r>
+        <w:rPr>
+          <w:rFonts w:ascii="Arial" w:hAnsi="Arial"/>
+          <w:sz w:val="24"/>
+          <w:szCs w:val="24"/>
+        </w:rPr>
+        <w:t xml:space="preserve"> Datasheet was not friendly </w:t>
+      </w:r>
+      <w:r>
+        <w:rPr>
+          <w:rFonts w:ascii="Arial" w:hAnsi="Arial"/>
+          <w:sz w:val="24"/>
+          <w:szCs w:val="24"/>
+        </w:rPr>
+        <w:t>to</w:t>
+      </w:r>
+      <w:r>
+        <w:rPr>
+          <w:rFonts w:ascii="Arial" w:hAnsi="Arial"/>
+          <w:sz w:val="24"/>
+          <w:szCs w:val="24"/>
+        </w:rPr>
+        <w:t xml:space="preserve"> a novice!</w:t>
+      </w:r>
+    </w:p>
+    <w:p>
+      <w:pPr>
+        <w:rPr>
+          <w:rFonts w:ascii="Arial" w:hAnsi="Arial"/>
+          <w:sz w:val="24"/>
+          <w:szCs w:val="24"/>
+        </w:rPr>
+      </w:pPr>
+      <w:r>
+        <w:rPr>
+          <w:rFonts w:ascii="Arial" w:hAnsi="Arial"/>
+          <w:b/>
+          <w:bCs/>
+          <w:sz w:val="24"/>
+          <w:szCs w:val="24"/>
+        </w:rPr>
+        <w:t xml:space="preserve">Solution: </w:t>
+      </w:r>
+      <w:r>
+        <w:rPr>
+          <w:rFonts w:ascii="Arial" w:hAnsi="Arial"/>
+          <w:sz w:val="24"/>
+          <w:szCs w:val="24"/>
+        </w:rPr>
+        <w:t>Ask for JJ’s help</w:t>
+      </w:r>
+    </w:p>
+    <w:p>
+      <w:pPr>
+        <w:rPr>
+          <w:rFonts w:ascii="Arial" w:hAnsi="Arial"/>
+          <w:sz w:val="24"/>
+          <w:szCs w:val="24"/>
+        </w:rPr>
+      </w:pPr>
+      <w:r>
+        <w:rPr>
+          <w:rFonts w:ascii="Arial" w:hAnsi="Arial"/>
+          <w:b/>
+          <w:bCs/>
+          <w:sz w:val="24"/>
+          <w:szCs w:val="24"/>
+        </w:rPr>
+        <w:t xml:space="preserve">Surprise/Learn: </w:t>
+      </w:r>
+      <w:r>
+        <w:rPr>
+          <w:rFonts w:ascii="Arial" w:hAnsi="Arial"/>
+          <w:sz w:val="24"/>
+          <w:szCs w:val="24"/>
+        </w:rPr>
+        <w:t>it can be used to level shift voltage.</w:t>
+      </w:r>
+    </w:p>
+    <w:p>
+      <w:pPr>
+        <w:rPr>
+          <w:rFonts w:ascii="Arial" w:hAnsi="Arial"/>
+          <w:b/>
+          <w:bCs/>
+          <w:sz w:val="24"/>
+          <w:szCs w:val="24"/>
+        </w:rPr>
+      </w:pPr>
+    </w:p>
+    <w:p>
+      <w:pPr>
+        <w:rPr>
+          <w:rFonts w:ascii="Arial" w:hAnsi="Arial"/>
+          <w:b/>
+          <w:bCs/>
+          <w:sz w:val="24"/>
+          <w:szCs w:val="24"/>
+        </w:rPr>
+      </w:pPr>
+      <w:r>
+        <w:rPr>
+          <w:rFonts w:ascii="Arial" w:hAnsi="Arial"/>
+          <w:b/>
+          <w:bCs/>
+          <w:sz w:val="24"/>
+          <w:szCs w:val="24"/>
+        </w:rPr>
+        <w:t xml:space="preserve">Problem </w:t>
+      </w:r>
+      <w:r>
+        <w:rPr>
+          <w:rFonts w:ascii="Arial" w:hAnsi="Arial"/>
+          <w:b/>
+          <w:bCs/>
+          <w:sz w:val="24"/>
+          <w:szCs w:val="24"/>
+        </w:rPr>
+        <w:t>I</w:t>
+      </w:r>
+      <w:r>
+        <w:rPr>
+          <w:rFonts w:ascii="Arial" w:hAnsi="Arial"/>
+          <w:b/>
+          <w:bCs/>
+          <w:sz w:val="24"/>
+          <w:szCs w:val="24"/>
+        </w:rPr>
+        <w:t xml:space="preserve">II: </w:t>
+      </w:r>
+      <w:r>
+        <w:rPr>
+          <w:rFonts w:ascii="Arial" w:hAnsi="Arial"/>
+          <w:sz w:val="24"/>
+          <w:szCs w:val="24"/>
+        </w:rPr>
+        <w:t xml:space="preserve">Burned </w:t>
+      </w:r>
+      <w:r>
+        <w:rPr>
+          <w:rFonts w:ascii="Arial" w:hAnsi="Arial"/>
+          <w:sz w:val="24"/>
+          <w:szCs w:val="24"/>
+        </w:rPr>
+        <w:t xml:space="preserve">that </w:t>
+      </w:r>
+      <w:r>
+        <w:rPr>
+          <w:rFonts w:ascii="Arial" w:hAnsi="Arial"/>
+          <w:sz w:val="24"/>
+          <w:szCs w:val="24"/>
+        </w:rPr>
+        <w:t>one IC…</w:t>
+      </w:r>
+    </w:p>
+    <w:p>
+      <w:pPr>
+        <w:rPr>
+          <w:rFonts w:ascii="Arial" w:hAnsi="Arial"/>
+          <w:sz w:val="24"/>
+          <w:szCs w:val="24"/>
+        </w:rPr>
+      </w:pPr>
+      <w:r>
+        <w:rPr>
+          <w:rFonts w:ascii="Arial" w:hAnsi="Arial"/>
+          <w:b/>
+          <w:bCs/>
+          <w:sz w:val="24"/>
+          <w:szCs w:val="24"/>
+        </w:rPr>
+        <w:t xml:space="preserve">Solution: </w:t>
+      </w:r>
+      <w:r>
+        <w:rPr>
+          <w:rFonts w:ascii="Arial" w:hAnsi="Arial"/>
+          <w:sz w:val="24"/>
+          <w:szCs w:val="24"/>
+        </w:rPr>
+        <w:t>Soldered a new one…</w:t>
+      </w:r>
+    </w:p>
+    <w:p>
+      <w:pPr>
+        <w:rPr>
+          <w:rFonts w:ascii="Arial" w:hAnsi="Arial"/>
+          <w:b/>
+          <w:bCs/>
+          <w:sz w:val="24"/>
+          <w:szCs w:val="24"/>
+        </w:rPr>
+      </w:pPr>
+      <w:r>
+        <w:rPr>
+          <w:rFonts w:ascii="Arial" w:hAnsi="Arial"/>
+          <w:b/>
+          <w:bCs/>
+          <w:sz w:val="24"/>
+          <w:szCs w:val="24"/>
+        </w:rPr>
+        <w:t>Surprise/Learn</w:t>
+      </w:r>
+      <w:r>
+        <w:rPr>
+          <w:rFonts w:ascii="Arial" w:hAnsi="Arial"/>
+          <w:b/>
+          <w:bCs/>
+          <w:sz w:val="24"/>
+          <w:szCs w:val="24"/>
+        </w:rPr>
+        <w:t>:</w:t>
+      </w:r>
+      <w:r>
+        <w:rPr>
+          <w:rFonts w:ascii="Arial" w:hAnsi="Arial"/>
+          <w:sz w:val="24"/>
+          <w:szCs w:val="24"/>
+        </w:rPr>
+        <w:t xml:space="preserve"> Learn</w:t>
+      </w:r>
+      <w:r>
+        <w:rPr>
+          <w:rFonts w:ascii="Arial" w:hAnsi="Arial"/>
+          <w:sz w:val="24"/>
+          <w:szCs w:val="24"/>
+        </w:rPr>
+        <w:t xml:space="preserve"> how to solder with air heat and flux</w:t>
+      </w:r>
+      <w:r>
+        <w:rPr>
+          <w:rFonts w:ascii="Arial" w:hAnsi="Arial"/>
+          <w:sz w:val="24"/>
+          <w:szCs w:val="24"/>
+        </w:rPr>
+        <w:t xml:space="preserve"> of IC </w:t>
+      </w:r>
+      <w:r>
+        <w:rPr>
+          <w:rFonts w:ascii="Arial" w:hAnsi="Arial"/>
+          <w:sz w:val="24"/>
+          <w:szCs w:val="24"/>
+        </w:rPr>
+        <w:t>on</w:t>
+      </w:r>
+      <w:r>
+        <w:rPr>
+          <w:rFonts w:ascii="Arial" w:hAnsi="Arial"/>
+          <w:sz w:val="24"/>
+          <w:szCs w:val="24"/>
+        </w:rPr>
+        <w:t xml:space="preserve"> </w:t>
+      </w:r>
+      <w:r>
+        <w:rPr>
+          <w:rFonts w:ascii="Arial" w:hAnsi="Arial"/>
+          <w:sz w:val="24"/>
+          <w:szCs w:val="24"/>
+        </w:rPr>
+        <w:t xml:space="preserve">a </w:t>
+      </w:r>
+      <w:r>
+        <w:rPr>
+          <w:rFonts w:ascii="Arial" w:hAnsi="Arial"/>
+          <w:sz w:val="24"/>
+          <w:szCs w:val="24"/>
+        </w:rPr>
+        <w:t>breakout board.</w:t>
+      </w:r>
+    </w:p>
+    <w:p>
+      <w:pPr>
+        <w:rPr>
+          <w:rFonts w:ascii="Arial" w:hAnsi="Arial"/>
+          <w:b/>
+          <w:bCs/>
+          <w:sz w:val="24"/>
+          <w:szCs w:val="24"/>
+        </w:rPr>
+      </w:pPr>
+    </w:p>
+    <w:p>
+      <w:pPr>
+        <w:rPr>
+          <w:rFonts w:ascii="Arial" w:hAnsi="Arial"/>
+          <w:b/>
+          <w:bCs/>
+          <w:sz w:val="24"/>
+          <w:szCs w:val="24"/>
+        </w:rPr>
+      </w:pPr>
+      <w:r>
+        <w:rPr>
+          <w:rFonts w:ascii="Arial" w:hAnsi="Arial"/>
+          <w:b/>
+          <w:bCs/>
+          <w:sz w:val="24"/>
+          <w:szCs w:val="24"/>
+        </w:rPr>
+        <w:t>Problem IV</w:t>
+      </w:r>
+      <w:r>
+        <w:rPr>
+          <w:rFonts w:ascii="Arial" w:hAnsi="Arial"/>
+          <w:b/>
+          <w:bCs/>
+          <w:sz w:val="24"/>
+          <w:szCs w:val="24"/>
+        </w:rPr>
+        <w:t>:</w:t>
+      </w:r>
+      <w:r>
+        <w:rPr>
+          <w:rFonts w:ascii="Arial" w:hAnsi="Arial"/>
+          <w:b/>
+          <w:bCs/>
+          <w:sz w:val="24"/>
+          <w:szCs w:val="24"/>
+        </w:rPr>
+        <w:t xml:space="preserve"> </w:t>
+      </w:r>
+      <w:r>
+        <w:rPr>
+          <w:rFonts w:ascii="Arial" w:hAnsi="Arial"/>
+          <w:sz w:val="24"/>
+          <w:szCs w:val="24"/>
+        </w:rPr>
+        <w:t>Leading zero again when sent via radio</w:t>
+      </w:r>
+    </w:p>
+    <w:p>
+      <w:pPr>
+        <w:rPr>
+          <w:rFonts w:ascii="Arial" w:hAnsi="Arial"/>
+          <w:sz w:val="24"/>
+          <w:szCs w:val="24"/>
+        </w:rPr>
+      </w:pPr>
+      <w:r>
+        <w:rPr>
+          <w:rFonts w:ascii="Arial" w:hAnsi="Arial"/>
+          <w:b/>
+          <w:bCs/>
+          <w:sz w:val="24"/>
+          <w:szCs w:val="24"/>
+        </w:rPr>
+        <w:t>Solution:</w:t>
+      </w:r>
+      <w:r>
+        <w:rPr>
+          <w:rFonts w:ascii="Arial" w:hAnsi="Arial"/>
+          <w:b/>
+          <w:bCs/>
+          <w:sz w:val="24"/>
+          <w:szCs w:val="24"/>
+        </w:rPr>
+        <w:t xml:space="preserve"> </w:t>
+      </w:r>
+      <w:r>
+        <w:rPr>
+          <w:rFonts w:ascii="Arial" w:hAnsi="Arial"/>
+          <w:sz w:val="24"/>
+          <w:szCs w:val="24"/>
+        </w:rPr>
+        <w:t>Got all data first and send in HEX as a package.</w:t>
+      </w:r>
+    </w:p>
+    <w:p>
+      <w:pPr>
+        <w:rPr>
+          <w:rFonts w:ascii="Arial" w:hAnsi="Arial"/>
+          <w:sz w:val="24"/>
+          <w:szCs w:val="24"/>
+        </w:rPr>
+      </w:pPr>
+      <w:r>
+        <w:rPr>
+          <w:rFonts w:ascii="Arial" w:hAnsi="Arial"/>
+          <w:b/>
+          <w:bCs/>
+          <w:sz w:val="24"/>
+          <w:szCs w:val="24"/>
+        </w:rPr>
+        <w:t>Surprise/Learn:</w:t>
+      </w:r>
+      <w:r>
+        <w:rPr>
+          <w:rFonts w:ascii="Arial" w:hAnsi="Arial"/>
+          <w:b/>
+          <w:bCs/>
+          <w:sz w:val="24"/>
+          <w:szCs w:val="24"/>
+        </w:rPr>
+        <w:t xml:space="preserve"> </w:t>
+      </w:r>
+      <w:r>
+        <w:rPr>
+          <w:rFonts w:ascii="Arial" w:hAnsi="Arial"/>
+          <w:sz w:val="24"/>
+          <w:szCs w:val="24"/>
+        </w:rPr>
+        <w:t>The reading at RX was almost perfect!</w:t>
+      </w:r>
+    </w:p>
+    <w:p>
+      <w:pPr>
+        <w:rPr>
+          <w:rFonts w:ascii="Arial" w:hAnsi="Arial"/>
+          <w:b/>
+          <w:bCs/>
+          <w:sz w:val="24"/>
+          <w:szCs w:val="24"/>
+        </w:rPr>
+      </w:pPr>
+    </w:p>
+    <w:p>
+      <w:pPr>
+        <w:rPr>
+          <w:rFonts w:ascii="Arial" w:hAnsi="Arial"/>
+          <w:b/>
+          <w:bCs/>
+          <w:sz w:val="28"/>
+        </w:rPr>
+      </w:pPr>
+      <w:r>
+        <w:rPr>
+          <w:rFonts w:ascii="Arial" w:hAnsi="Arial"/>
+          <w:b/>
+          <w:bCs/>
+          <w:sz w:val="28"/>
+        </w:rPr>
         <w:lastRenderedPageBreak/>
-        <w:t>General comment</w:t>
-      </w:r>
-      <w:r>
-        <w:rPr>
-          <w:rFonts w:ascii="Arial" w:hAnsi="Arial" w:cs="Arial"/>
-          <w:b/>
-          <w:bCs/>
-          <w:sz w:val="24"/>
-          <w:szCs w:val="32"/>
-        </w:rPr>
-        <w:t xml:space="preserve">: </w:t>
-      </w:r>
-      <w:r>
-        <w:rPr>
-          <w:rFonts w:ascii="Arial" w:hAnsi="Arial" w:cs="Arial"/>
-          <w:sz w:val="24"/>
-          <w:szCs w:val="32"/>
-        </w:rPr>
-        <w:t xml:space="preserve">Wrote so many </w:t>
+        <w:t>Part IV:</w:t>
+      </w:r>
+      <w:r>
+        <w:rPr>
+          <w:rFonts w:ascii="Arial" w:hAnsi="Arial" w:cs="Arial"/>
+          <w:b/>
+          <w:bCs/>
+          <w:sz w:val="28"/>
+          <w:szCs w:val="36"/>
+        </w:rPr>
+        <w:t xml:space="preserve"> </w:t>
+      </w:r>
+      <w:r>
+        <w:rPr>
+          <w:rFonts w:ascii="Arial" w:hAnsi="Arial" w:cs="Arial"/>
+          <w:b/>
+          <w:bCs/>
+          <w:sz w:val="28"/>
+          <w:szCs w:val="36"/>
+        </w:rPr>
+        <w:t xml:space="preserve">Setting ESP8266 / </w:t>
+      </w:r>
+      <w:r>
+        <w:rPr>
+          <w:rFonts w:ascii="Arial" w:hAnsi="Arial" w:cs="Arial"/>
+          <w:b/>
+          <w:bCs/>
+          <w:sz w:val="28"/>
+          <w:szCs w:val="36"/>
+        </w:rPr>
+        <w:t>Posting data to ThingSpeak.com</w:t>
+      </w:r>
+    </w:p>
+    <w:p>
+      <w:pPr>
+        <w:rPr>
+          <w:rFonts w:ascii="Arial" w:hAnsi="Arial"/>
+          <w:sz w:val="24"/>
+          <w:szCs w:val="24"/>
+        </w:rPr>
+      </w:pPr>
+      <w:r>
+        <w:rPr>
+          <w:rFonts w:ascii="Arial" w:hAnsi="Arial"/>
+          <w:sz w:val="24"/>
+          <w:szCs w:val="24"/>
+        </w:rPr>
+        <w:t xml:space="preserve">Tried to figure out how to use ESP8266 </w:t>
       </w:r>
       <w:proofErr w:type="spellStart"/>
       <w:r>
         <w:rPr>
-          <w:rFonts w:ascii="Arial" w:hAnsi="Arial" w:cs="Arial"/>
-          <w:sz w:val="24"/>
-          <w:szCs w:val="32"/>
+          <w:rFonts w:ascii="Arial" w:hAnsi="Arial"/>
+          <w:sz w:val="24"/>
+          <w:szCs w:val="24"/>
+        </w:rPr>
+        <w:t>WiFi</w:t>
+      </w:r>
+      <w:proofErr w:type="spellEnd"/>
+      <w:r>
+        <w:rPr>
+          <w:rFonts w:ascii="Arial" w:hAnsi="Arial"/>
+          <w:sz w:val="24"/>
+          <w:szCs w:val="24"/>
+        </w:rPr>
+        <w:t xml:space="preserve"> module. </w:t>
+      </w:r>
+      <w:r>
+        <w:rPr>
+          <w:rFonts w:ascii="Arial" w:hAnsi="Arial"/>
+          <w:sz w:val="24"/>
+          <w:szCs w:val="24"/>
+        </w:rPr>
+        <w:t xml:space="preserve">Using </w:t>
+      </w:r>
+      <w:proofErr w:type="spellStart"/>
+      <w:r>
+        <w:rPr>
+          <w:rFonts w:ascii="Arial" w:hAnsi="Arial"/>
+          <w:sz w:val="24"/>
+          <w:szCs w:val="24"/>
+        </w:rPr>
+        <w:t>ThinkSpeak</w:t>
+      </w:r>
+      <w:proofErr w:type="spellEnd"/>
+      <w:r>
+        <w:rPr>
+          <w:rFonts w:ascii="Arial" w:hAnsi="Arial"/>
+          <w:sz w:val="24"/>
+          <w:szCs w:val="24"/>
+        </w:rPr>
+        <w:t xml:space="preserve"> due to its capability to analyze by </w:t>
+      </w:r>
+      <w:proofErr w:type="spellStart"/>
+      <w:r>
+        <w:rPr>
+          <w:rFonts w:ascii="Arial" w:hAnsi="Arial"/>
+          <w:sz w:val="24"/>
+          <w:szCs w:val="24"/>
         </w:rPr>
         <w:t>Matlab</w:t>
       </w:r>
       <w:proofErr w:type="spellEnd"/>
       <w:r>
         <w:rPr>
-          <w:rFonts w:ascii="Arial" w:hAnsi="Arial" w:cs="Arial"/>
-          <w:sz w:val="24"/>
-          <w:szCs w:val="32"/>
-        </w:rPr>
-        <w:t xml:space="preserve"> codes and even create </w:t>
-      </w:r>
-      <w:proofErr w:type="spellStart"/>
-      <w:r>
-        <w:rPr>
-          <w:rFonts w:ascii="Arial" w:hAnsi="Arial" w:cs="Arial"/>
-          <w:sz w:val="24"/>
-          <w:szCs w:val="32"/>
-        </w:rPr>
-        <w:t>Matlab</w:t>
-      </w:r>
-      <w:proofErr w:type="spellEnd"/>
-      <w:r>
-        <w:rPr>
-          <w:rFonts w:ascii="Arial" w:hAnsi="Arial" w:cs="Arial"/>
-          <w:sz w:val="24"/>
-          <w:szCs w:val="32"/>
-        </w:rPr>
-        <w:t xml:space="preserve"> apps. However, also spent a lot of time doing experiments</w:t>
-      </w:r>
-      <w:r>
-        <w:rPr>
-          <w:rFonts w:ascii="Arial" w:hAnsi="Arial" w:cs="Arial"/>
-          <w:sz w:val="24"/>
-          <w:szCs w:val="32"/>
+          <w:rFonts w:ascii="Arial" w:hAnsi="Arial"/>
+          <w:sz w:val="24"/>
+          <w:szCs w:val="24"/>
         </w:rPr>
         <w:t>.</w:t>
       </w:r>
@@ -2536,6 +3933,90 @@
     <w:p>
       <w:pPr>
         <w:rPr>
+          <w:rFonts w:ascii="Arial" w:hAnsi="Arial"/>
+          <w:sz w:val="24"/>
+          <w:szCs w:val="24"/>
+        </w:rPr>
+      </w:pPr>
+      <w:r>
+        <w:rPr>
+          <w:rFonts w:ascii="Arial" w:hAnsi="Arial"/>
+          <w:sz w:val="24"/>
+          <w:szCs w:val="24"/>
+        </w:rPr>
+        <w:t>Problem I:</w:t>
+      </w:r>
+      <w:r>
+        <w:rPr>
+          <w:rFonts w:ascii="Arial" w:hAnsi="Arial"/>
+          <w:sz w:val="24"/>
+          <w:szCs w:val="24"/>
+        </w:rPr>
+        <w:t xml:space="preserve"> ESP8266 (ESP-12e) harder to be used.</w:t>
+      </w:r>
+    </w:p>
+    <w:p>
+      <w:pPr>
+        <w:rPr>
+          <w:rFonts w:ascii="Arial" w:hAnsi="Arial"/>
+          <w:sz w:val="24"/>
+          <w:szCs w:val="24"/>
+        </w:rPr>
+      </w:pPr>
+      <w:r>
+        <w:rPr>
+          <w:rFonts w:ascii="Arial" w:hAnsi="Arial"/>
+          <w:sz w:val="24"/>
+          <w:szCs w:val="24"/>
+        </w:rPr>
+        <w:t>Solution:</w:t>
+      </w:r>
+      <w:r>
+        <w:rPr>
+          <w:rFonts w:ascii="Arial" w:hAnsi="Arial"/>
+          <w:sz w:val="24"/>
+          <w:szCs w:val="24"/>
+        </w:rPr>
+        <w:t xml:space="preserve"> Bought ESP8266 (ESP-1)</w:t>
+      </w:r>
+    </w:p>
+    <w:p>
+      <w:pPr>
+        <w:rPr>
+          <w:rFonts w:ascii="Arial" w:hAnsi="Arial"/>
+          <w:sz w:val="24"/>
+          <w:szCs w:val="24"/>
+        </w:rPr>
+      </w:pPr>
+      <w:r>
+        <w:rPr>
+          <w:rFonts w:ascii="Arial" w:hAnsi="Arial"/>
+          <w:sz w:val="24"/>
+          <w:szCs w:val="24"/>
+        </w:rPr>
+        <w:t>Surprise/Learn:</w:t>
+      </w:r>
+      <w:r>
+        <w:rPr>
+          <w:rFonts w:ascii="Arial" w:hAnsi="Arial"/>
+          <w:sz w:val="24"/>
+          <w:szCs w:val="24"/>
+        </w:rPr>
+        <w:t xml:space="preserve"> ESP8266 (ESP-12e) might work.</w:t>
+      </w:r>
+    </w:p>
+    <w:p>
+      <w:pPr>
+        <w:rPr>
+          <w:rFonts w:ascii="Arial" w:hAnsi="Arial"/>
+          <w:sz w:val="24"/>
+          <w:szCs w:val="24"/>
+        </w:rPr>
+      </w:pPr>
+    </w:p>
+    <w:p>
+      <w:pPr>
+        <w:rPr>
           <w:rFonts w:ascii="Arial" w:hAnsi="Arial" w:cs="Arial"/>
           <w:b/>
           <w:bCs/>
@@ -2550,7 +4031,7 @@
           <w:bCs/>
           <w:sz w:val="28"/>
         </w:rPr>
-        <w:t xml:space="preserve">Part III: </w:t>
+        <w:t>Part V:</w:t>
       </w:r>
       <w:r>
         <w:rPr>
@@ -2560,9 +4041,8 @@
           <w:sz w:val="28"/>
           <w:szCs w:val="36"/>
         </w:rPr>
-        <w:t xml:space="preserve">Setting RFID and Adafruit / Setting </w:t>
-      </w:r>
-      <w:proofErr w:type="spellStart"/>
+        <w:t xml:space="preserve"> </w:t>
+      </w:r>
       <w:r>
         <w:rPr>
           <w:rFonts w:ascii="Arial" w:hAnsi="Arial" w:cs="Arial"/>
@@ -2571,9 +4051,8 @@
           <w:sz w:val="28"/>
           <w:szCs w:val="36"/>
         </w:rPr>
-        <w:t>LoRa</w:t>
-      </w:r>
-      <w:proofErr w:type="spellEnd"/>
+        <w:t xml:space="preserve">Starting over with new </w:t>
+      </w:r>
       <w:r>
         <w:rPr>
           <w:rFonts w:ascii="Arial" w:hAnsi="Arial" w:cs="Arial"/>
@@ -2582,9 +4061,8 @@
           <w:sz w:val="28"/>
           <w:szCs w:val="36"/>
         </w:rPr>
-        <w:t xml:space="preserve"> to </w:t>
-      </w:r>
-      <w:proofErr w:type="spellStart"/>
+        <w:t>r</w:t>
+      </w:r>
       <w:r>
         <w:rPr>
           <w:rFonts w:ascii="Arial" w:hAnsi="Arial" w:cs="Arial"/>
@@ -2593,1365 +4071,320 @@
           <w:sz w:val="28"/>
           <w:szCs w:val="36"/>
         </w:rPr>
-        <w:t>LoRa</w:t>
-      </w:r>
-      <w:proofErr w:type="spellEnd"/>
-    </w:p>
-    <w:p>
-      <w:pPr>
-        <w:rPr>
-          <w:rFonts w:ascii="Arial" w:hAnsi="Arial"/>
-          <w:sz w:val="24"/>
-          <w:szCs w:val="24"/>
-        </w:rPr>
-      </w:pPr>
-      <w:r>
-        <w:rPr>
-          <w:rFonts w:ascii="Arial" w:hAnsi="Arial"/>
-          <w:sz w:val="24"/>
-          <w:szCs w:val="24"/>
-        </w:rPr>
-        <w:t xml:space="preserve">After the part II, </w:t>
-      </w:r>
-      <w:proofErr w:type="spellStart"/>
-      <w:r>
-        <w:rPr>
-          <w:rFonts w:ascii="Arial" w:hAnsi="Arial"/>
-          <w:sz w:val="24"/>
-          <w:szCs w:val="24"/>
-        </w:rPr>
-        <w:t>Hanwook</w:t>
-      </w:r>
-      <w:proofErr w:type="spellEnd"/>
-      <w:r>
-        <w:rPr>
-          <w:rFonts w:ascii="Arial" w:hAnsi="Arial"/>
-          <w:sz w:val="24"/>
-          <w:szCs w:val="24"/>
-        </w:rPr>
-        <w:t xml:space="preserve"> left </w:t>
-      </w:r>
-      <w:r>
-        <w:rPr>
-          <w:rFonts w:ascii="Arial" w:hAnsi="Arial"/>
-          <w:sz w:val="24"/>
-          <w:szCs w:val="24"/>
-        </w:rPr>
-        <w:t>for a break.</w:t>
-      </w:r>
-      <w:r>
-        <w:rPr>
-          <w:rFonts w:ascii="Arial" w:hAnsi="Arial"/>
-          <w:sz w:val="24"/>
-          <w:szCs w:val="24"/>
-        </w:rPr>
-        <w:t xml:space="preserve"> JJ </w:t>
-      </w:r>
-      <w:r>
-        <w:rPr>
-          <w:rFonts w:ascii="Arial" w:hAnsi="Arial"/>
-          <w:sz w:val="24"/>
-          <w:szCs w:val="24"/>
-        </w:rPr>
-        <w:t>was back</w:t>
-      </w:r>
-      <w:r>
-        <w:rPr>
-          <w:rFonts w:ascii="Arial" w:hAnsi="Arial"/>
-          <w:sz w:val="24"/>
-          <w:szCs w:val="24"/>
-        </w:rPr>
-        <w:t>.</w:t>
-      </w:r>
-      <w:r>
-        <w:rPr>
-          <w:rFonts w:ascii="Arial" w:hAnsi="Arial"/>
-          <w:sz w:val="24"/>
-          <w:szCs w:val="24"/>
-        </w:rPr>
-        <w:t xml:space="preserve"> Bad communication with prof. so spent a few days waiting for </w:t>
-      </w:r>
-      <w:proofErr w:type="spellStart"/>
-      <w:r>
-        <w:rPr>
-          <w:rFonts w:ascii="Arial" w:hAnsi="Arial"/>
-          <w:sz w:val="24"/>
-          <w:szCs w:val="24"/>
-        </w:rPr>
-        <w:t>LoRa</w:t>
-      </w:r>
-      <w:proofErr w:type="spellEnd"/>
-      <w:r>
-        <w:rPr>
-          <w:rFonts w:ascii="Arial" w:hAnsi="Arial"/>
-          <w:sz w:val="24"/>
-          <w:szCs w:val="24"/>
-        </w:rPr>
-        <w:t>.</w:t>
-      </w:r>
-      <w:r>
-        <w:rPr>
-          <w:rFonts w:ascii="Arial" w:hAnsi="Arial"/>
-          <w:sz w:val="24"/>
-          <w:szCs w:val="24"/>
-        </w:rPr>
-        <w:t xml:space="preserve"> Most of the time spent to understand the tutorial code of RX and TX</w:t>
-      </w:r>
-      <w:r>
-        <w:rPr>
-          <w:rFonts w:ascii="Arial" w:hAnsi="Arial"/>
-          <w:sz w:val="24"/>
-          <w:szCs w:val="24"/>
-        </w:rPr>
-        <w:t xml:space="preserve"> of Feather M0 </w:t>
-      </w:r>
-      <w:proofErr w:type="spellStart"/>
-      <w:r>
-        <w:rPr>
-          <w:rFonts w:ascii="Arial" w:hAnsi="Arial"/>
-          <w:sz w:val="24"/>
-          <w:szCs w:val="24"/>
-        </w:rPr>
-        <w:t>LoRa</w:t>
-      </w:r>
-      <w:proofErr w:type="spellEnd"/>
-      <w:r>
-        <w:rPr>
-          <w:rFonts w:ascii="Arial" w:hAnsi="Arial"/>
-          <w:sz w:val="24"/>
-          <w:szCs w:val="24"/>
-        </w:rPr>
-        <w:t>.</w:t>
-      </w:r>
-    </w:p>
-    <w:p>
-      <w:pPr>
-        <w:rPr>
-          <w:rFonts w:ascii="Arial" w:hAnsi="Arial"/>
-          <w:sz w:val="24"/>
-          <w:szCs w:val="24"/>
-        </w:rPr>
-      </w:pPr>
-    </w:p>
-    <w:p>
-      <w:pPr>
-        <w:rPr>
-          <w:rFonts w:ascii="Arial" w:hAnsi="Arial"/>
-          <w:sz w:val="24"/>
-          <w:szCs w:val="24"/>
-        </w:rPr>
-      </w:pPr>
-      <w:r>
-        <w:rPr>
-          <w:rFonts w:ascii="Arial" w:hAnsi="Arial"/>
-          <w:b/>
-          <w:bCs/>
-          <w:sz w:val="24"/>
-          <w:szCs w:val="24"/>
-        </w:rPr>
-        <w:t>Problem I:</w:t>
-      </w:r>
-      <w:r>
-        <w:rPr>
-          <w:rFonts w:ascii="Arial" w:hAnsi="Arial"/>
-          <w:sz w:val="24"/>
-          <w:szCs w:val="24"/>
-        </w:rPr>
-        <w:t xml:space="preserve"> Realize that </w:t>
-      </w:r>
-      <w:proofErr w:type="spellStart"/>
-      <w:r>
-        <w:rPr>
-          <w:rFonts w:ascii="Arial" w:hAnsi="Arial"/>
-          <w:sz w:val="24"/>
-          <w:szCs w:val="24"/>
-        </w:rPr>
-        <w:t>SoftwareSerial</w:t>
-      </w:r>
-      <w:proofErr w:type="spellEnd"/>
-      <w:r>
-        <w:rPr>
-          <w:rFonts w:ascii="Arial" w:hAnsi="Arial"/>
-          <w:sz w:val="24"/>
-          <w:szCs w:val="24"/>
-        </w:rPr>
-        <w:t xml:space="preserve"> cannot be used on Feather.</w:t>
-      </w:r>
-    </w:p>
-    <w:p>
-      <w:pPr>
-        <w:rPr>
-          <w:rFonts w:ascii="Arial" w:hAnsi="Arial"/>
-          <w:sz w:val="24"/>
-          <w:szCs w:val="24"/>
-        </w:rPr>
-      </w:pPr>
-      <w:r>
-        <w:rPr>
-          <w:rFonts w:ascii="Arial" w:hAnsi="Arial"/>
-          <w:b/>
-          <w:bCs/>
-          <w:sz w:val="24"/>
-          <w:szCs w:val="24"/>
-        </w:rPr>
-        <w:t>Solution:</w:t>
-      </w:r>
-      <w:r>
-        <w:rPr>
-          <w:rFonts w:ascii="Arial" w:hAnsi="Arial"/>
-          <w:sz w:val="24"/>
-          <w:szCs w:val="24"/>
-        </w:rPr>
-        <w:t xml:space="preserve"> Went back to </w:t>
-      </w:r>
-      <w:proofErr w:type="spellStart"/>
-      <w:r>
-        <w:rPr>
-          <w:rFonts w:ascii="Arial" w:hAnsi="Arial"/>
-          <w:sz w:val="24"/>
-          <w:szCs w:val="24"/>
-        </w:rPr>
-        <w:t>HardwareSerial</w:t>
-      </w:r>
-      <w:proofErr w:type="spellEnd"/>
-      <w:r>
-        <w:rPr>
-          <w:rFonts w:ascii="Arial" w:hAnsi="Arial"/>
-          <w:sz w:val="24"/>
-          <w:szCs w:val="24"/>
-        </w:rPr>
-        <w:t xml:space="preserve"> with some buggy transition</w:t>
-      </w:r>
-      <w:r>
-        <w:rPr>
-          <w:rFonts w:ascii="Arial" w:hAnsi="Arial"/>
-          <w:sz w:val="24"/>
-          <w:szCs w:val="24"/>
-        </w:rPr>
-        <w:t>s</w:t>
-      </w:r>
-      <w:r>
-        <w:rPr>
-          <w:rFonts w:ascii="Arial" w:hAnsi="Arial"/>
-          <w:sz w:val="24"/>
-          <w:szCs w:val="24"/>
-        </w:rPr>
-        <w:t>.</w:t>
-      </w:r>
-    </w:p>
-    <w:p>
-      <w:pPr>
-        <w:rPr>
-          <w:rFonts w:ascii="Arial" w:hAnsi="Arial"/>
-          <w:sz w:val="24"/>
-          <w:szCs w:val="24"/>
-        </w:rPr>
-      </w:pPr>
-      <w:r>
-        <w:rPr>
-          <w:rFonts w:ascii="Arial" w:hAnsi="Arial"/>
-          <w:b/>
-          <w:bCs/>
-          <w:sz w:val="24"/>
-          <w:szCs w:val="24"/>
-        </w:rPr>
-        <w:t>Surprise/Learn:</w:t>
-      </w:r>
-      <w:r>
-        <w:rPr>
-          <w:rFonts w:ascii="Arial" w:hAnsi="Arial"/>
-          <w:b/>
-          <w:bCs/>
-          <w:sz w:val="24"/>
-          <w:szCs w:val="24"/>
+        <w:t>eader from Priority one RFIDRW-E-TTL</w:t>
+      </w:r>
+    </w:p>
+    <w:p>
+      <w:pPr>
+        <w:rPr>
+          <w:rFonts w:ascii="Arial" w:hAnsi="Arial"/>
+          <w:sz w:val="24"/>
+          <w:szCs w:val="24"/>
+        </w:rPr>
+      </w:pPr>
+      <w:r>
+        <w:rPr>
+          <w:rFonts w:ascii="Arial" w:hAnsi="Arial"/>
+          <w:sz w:val="24"/>
+          <w:szCs w:val="24"/>
+        </w:rPr>
+        <w:t>Since the old reader output 5V and Adafruit cannot take that. We used a new reader that outputs 3.3V.</w:t>
+      </w:r>
+    </w:p>
+    <w:p>
+      <w:pPr>
+        <w:rPr>
+          <w:rFonts w:ascii="Arial" w:hAnsi="Arial"/>
+          <w:sz w:val="24"/>
+          <w:szCs w:val="24"/>
+        </w:rPr>
+      </w:pPr>
+      <w:r>
+        <w:rPr>
+          <w:rFonts w:ascii="Arial" w:hAnsi="Arial"/>
+          <w:sz w:val="24"/>
+          <w:szCs w:val="24"/>
+        </w:rPr>
+        <w:t>Problem I: New reader is pre-programmed and sends only ID if not asked for more detail.</w:t>
+      </w:r>
+    </w:p>
+    <w:p>
+      <w:pPr>
+        <w:rPr>
+          <w:rFonts w:ascii="Arial" w:hAnsi="Arial"/>
+          <w:sz w:val="24"/>
+          <w:szCs w:val="24"/>
+        </w:rPr>
+      </w:pPr>
+      <w:r>
+        <w:rPr>
+          <w:rFonts w:ascii="Arial" w:hAnsi="Arial"/>
+          <w:sz w:val="24"/>
+          <w:szCs w:val="24"/>
+        </w:rPr>
+        <w:t xml:space="preserve">Solution: </w:t>
+      </w:r>
+    </w:p>
+    <w:p>
+      <w:pPr>
+        <w:rPr>
+          <w:rFonts w:ascii="Arial" w:hAnsi="Arial"/>
+          <w:sz w:val="24"/>
+          <w:szCs w:val="24"/>
+        </w:rPr>
+      </w:pPr>
+    </w:p>
+    <w:p>
+      <w:pPr>
+        <w:rPr>
+          <w:rFonts w:ascii="Arial" w:hAnsi="Arial" w:cs="Arial"/>
+          <w:b/>
+          <w:bCs/>
+          <w:sz w:val="28"/>
+          <w:szCs w:val="36"/>
+        </w:rPr>
+      </w:pPr>
+      <w:r>
+        <w:rPr>
+          <w:rFonts w:ascii="Arial" w:hAnsi="Arial"/>
+          <w:b/>
+          <w:bCs/>
+          <w:sz w:val="28"/>
+        </w:rPr>
+        <w:t>Part V</w:t>
+      </w:r>
+      <w:r>
+        <w:rPr>
+          <w:rFonts w:ascii="Arial" w:hAnsi="Arial"/>
+          <w:b/>
+          <w:bCs/>
+          <w:sz w:val="28"/>
+        </w:rPr>
+        <w:t>I</w:t>
+      </w:r>
+      <w:r>
+        <w:rPr>
+          <w:rFonts w:ascii="Arial" w:hAnsi="Arial"/>
+          <w:b/>
+          <w:bCs/>
+          <w:sz w:val="28"/>
+        </w:rPr>
+        <w:t>:</w:t>
+      </w:r>
+      <w:r>
+        <w:rPr>
+          <w:rFonts w:ascii="Arial" w:hAnsi="Arial" w:cs="Arial"/>
+          <w:b/>
+          <w:bCs/>
+          <w:sz w:val="28"/>
+          <w:szCs w:val="36"/>
         </w:rPr>
         <w:t xml:space="preserve"> </w:t>
       </w:r>
       <w:r>
         <w:rPr>
-          <w:rFonts w:ascii="Arial" w:hAnsi="Arial"/>
-          <w:sz w:val="24"/>
-          <w:szCs w:val="24"/>
-        </w:rPr>
-        <w:t>Learn</w:t>
-      </w:r>
-      <w:r>
-        <w:rPr>
-          <w:rFonts w:ascii="Arial" w:hAnsi="Arial"/>
-          <w:sz w:val="24"/>
-          <w:szCs w:val="24"/>
-        </w:rPr>
-        <w:t xml:space="preserve"> the difference between </w:t>
-      </w:r>
-      <w:proofErr w:type="spellStart"/>
-      <w:r>
-        <w:rPr>
-          <w:rFonts w:ascii="Arial" w:hAnsi="Arial"/>
-          <w:sz w:val="24"/>
-          <w:szCs w:val="24"/>
-        </w:rPr>
-        <w:t>H</w:t>
-      </w:r>
-      <w:r>
-        <w:rPr>
-          <w:rFonts w:ascii="Arial" w:hAnsi="Arial"/>
-          <w:sz w:val="24"/>
-          <w:szCs w:val="24"/>
-        </w:rPr>
-        <w:t>ardwareSerial</w:t>
-      </w:r>
-      <w:proofErr w:type="spellEnd"/>
-      <w:r>
-        <w:rPr>
-          <w:rFonts w:ascii="Arial" w:hAnsi="Arial"/>
-          <w:sz w:val="24"/>
-          <w:szCs w:val="24"/>
-        </w:rPr>
-        <w:t xml:space="preserve"> and </w:t>
-      </w:r>
-      <w:proofErr w:type="spellStart"/>
-      <w:r>
-        <w:rPr>
-          <w:rFonts w:ascii="Arial" w:hAnsi="Arial"/>
-          <w:sz w:val="24"/>
-          <w:szCs w:val="24"/>
-        </w:rPr>
-        <w:t>SoftwareSerial</w:t>
-      </w:r>
-      <w:proofErr w:type="spellEnd"/>
-      <w:r>
-        <w:rPr>
-          <w:rFonts w:ascii="Arial" w:hAnsi="Arial"/>
-          <w:sz w:val="24"/>
-          <w:szCs w:val="24"/>
-        </w:rPr>
-        <w:t xml:space="preserve"> and how to use them.</w:t>
-      </w:r>
-    </w:p>
-    <w:p>
-      <w:pPr>
-        <w:rPr>
-          <w:rFonts w:ascii="Arial" w:hAnsi="Arial"/>
-          <w:b/>
-          <w:bCs/>
-          <w:sz w:val="24"/>
-          <w:szCs w:val="24"/>
-        </w:rPr>
-      </w:pPr>
-    </w:p>
-    <w:p>
-      <w:pPr>
-        <w:rPr>
-          <w:rFonts w:ascii="Arial" w:hAnsi="Arial"/>
-          <w:sz w:val="24"/>
-          <w:szCs w:val="24"/>
-        </w:rPr>
-      </w:pPr>
-      <w:r>
-        <w:rPr>
-          <w:rFonts w:ascii="Arial" w:hAnsi="Arial"/>
-          <w:b/>
-          <w:bCs/>
-          <w:sz w:val="24"/>
-          <w:szCs w:val="24"/>
-        </w:rPr>
-        <w:t xml:space="preserve">Problem II: </w:t>
-      </w:r>
-      <w:r>
-        <w:rPr>
-          <w:rFonts w:ascii="Arial" w:hAnsi="Arial"/>
-          <w:sz w:val="24"/>
-          <w:szCs w:val="24"/>
-        </w:rPr>
-        <w:t>IC digital voltage isolator... what is it? And how to use…?</w:t>
-      </w:r>
-      <w:r>
-        <w:rPr>
-          <w:rFonts w:ascii="Arial" w:hAnsi="Arial"/>
-          <w:sz w:val="24"/>
-          <w:szCs w:val="24"/>
-        </w:rPr>
-        <w:t xml:space="preserve"> Datasheet was not friendly </w:t>
-      </w:r>
-      <w:r>
-        <w:rPr>
-          <w:rFonts w:ascii="Arial" w:hAnsi="Arial"/>
-          <w:sz w:val="24"/>
-          <w:szCs w:val="24"/>
-        </w:rPr>
-        <w:t>to</w:t>
-      </w:r>
-      <w:r>
-        <w:rPr>
-          <w:rFonts w:ascii="Arial" w:hAnsi="Arial"/>
-          <w:sz w:val="24"/>
-          <w:szCs w:val="24"/>
-        </w:rPr>
-        <w:t xml:space="preserve"> a novice!</w:t>
-      </w:r>
-    </w:p>
-    <w:p>
-      <w:pPr>
-        <w:rPr>
-          <w:rFonts w:ascii="Arial" w:hAnsi="Arial"/>
-          <w:sz w:val="24"/>
-          <w:szCs w:val="24"/>
-        </w:rPr>
-      </w:pPr>
-      <w:r>
-        <w:rPr>
-          <w:rFonts w:ascii="Arial" w:hAnsi="Arial"/>
-          <w:b/>
-          <w:bCs/>
-          <w:sz w:val="24"/>
-          <w:szCs w:val="24"/>
-        </w:rPr>
-        <w:t xml:space="preserve">Solution: </w:t>
-      </w:r>
-      <w:r>
-        <w:rPr>
-          <w:rFonts w:ascii="Arial" w:hAnsi="Arial"/>
-          <w:sz w:val="24"/>
-          <w:szCs w:val="24"/>
-        </w:rPr>
-        <w:t>Ask for JJ’s help</w:t>
-      </w:r>
-    </w:p>
-    <w:p>
-      <w:pPr>
-        <w:rPr>
-          <w:rFonts w:ascii="Arial" w:hAnsi="Arial"/>
-          <w:sz w:val="24"/>
-          <w:szCs w:val="24"/>
-        </w:rPr>
-      </w:pPr>
-      <w:r>
-        <w:rPr>
-          <w:rFonts w:ascii="Arial" w:hAnsi="Arial"/>
-          <w:b/>
-          <w:bCs/>
-          <w:sz w:val="24"/>
-          <w:szCs w:val="24"/>
-        </w:rPr>
-        <w:t xml:space="preserve">Surprise/Learn: </w:t>
-      </w:r>
-      <w:r>
-        <w:rPr>
-          <w:rFonts w:ascii="Arial" w:hAnsi="Arial"/>
-          <w:sz w:val="24"/>
-          <w:szCs w:val="24"/>
-        </w:rPr>
-        <w:t>it can be used to level shift voltage.</w:t>
-      </w:r>
-    </w:p>
-    <w:p>
-      <w:pPr>
-        <w:rPr>
-          <w:rFonts w:ascii="Arial" w:hAnsi="Arial"/>
-          <w:b/>
-          <w:bCs/>
-          <w:sz w:val="24"/>
-          <w:szCs w:val="24"/>
-        </w:rPr>
-      </w:pPr>
-    </w:p>
-    <w:p>
-      <w:pPr>
-        <w:rPr>
-          <w:rFonts w:ascii="Arial" w:hAnsi="Arial"/>
-          <w:b/>
-          <w:bCs/>
-          <w:sz w:val="24"/>
-          <w:szCs w:val="24"/>
-        </w:rPr>
-      </w:pPr>
-      <w:r>
-        <w:rPr>
-          <w:rFonts w:ascii="Arial" w:hAnsi="Arial"/>
-          <w:b/>
-          <w:bCs/>
-          <w:sz w:val="24"/>
-          <w:szCs w:val="24"/>
-        </w:rPr>
-        <w:t xml:space="preserve">Problem </w:t>
-      </w:r>
-      <w:r>
-        <w:rPr>
-          <w:rFonts w:ascii="Arial" w:hAnsi="Arial"/>
-          <w:b/>
-          <w:bCs/>
-          <w:sz w:val="24"/>
-          <w:szCs w:val="24"/>
-        </w:rPr>
-        <w:t>I</w:t>
-      </w:r>
-      <w:r>
-        <w:rPr>
-          <w:rFonts w:ascii="Arial" w:hAnsi="Arial"/>
-          <w:b/>
-          <w:bCs/>
-          <w:sz w:val="24"/>
-          <w:szCs w:val="24"/>
-        </w:rPr>
-        <w:t xml:space="preserve">II: </w:t>
-      </w:r>
-      <w:r>
-        <w:rPr>
-          <w:rFonts w:ascii="Arial" w:hAnsi="Arial"/>
-          <w:sz w:val="24"/>
-          <w:szCs w:val="24"/>
-        </w:rPr>
-        <w:t xml:space="preserve">Burned </w:t>
-      </w:r>
-      <w:r>
-        <w:rPr>
-          <w:rFonts w:ascii="Arial" w:hAnsi="Arial"/>
-          <w:sz w:val="24"/>
-          <w:szCs w:val="24"/>
-        </w:rPr>
-        <w:t xml:space="preserve">that </w:t>
-      </w:r>
-      <w:r>
-        <w:rPr>
-          <w:rFonts w:ascii="Arial" w:hAnsi="Arial"/>
-          <w:sz w:val="24"/>
-          <w:szCs w:val="24"/>
-        </w:rPr>
-        <w:t>one IC…</w:t>
-      </w:r>
-    </w:p>
-    <w:p>
-      <w:pPr>
-        <w:rPr>
-          <w:rFonts w:ascii="Arial" w:hAnsi="Arial"/>
-          <w:sz w:val="24"/>
-          <w:szCs w:val="24"/>
-        </w:rPr>
-      </w:pPr>
-      <w:r>
-        <w:rPr>
-          <w:rFonts w:ascii="Arial" w:hAnsi="Arial"/>
-          <w:b/>
-          <w:bCs/>
-          <w:sz w:val="24"/>
-          <w:szCs w:val="24"/>
-        </w:rPr>
-        <w:t xml:space="preserve">Solution: </w:t>
-      </w:r>
-      <w:r>
-        <w:rPr>
-          <w:rFonts w:ascii="Arial" w:hAnsi="Arial"/>
-          <w:sz w:val="24"/>
-          <w:szCs w:val="24"/>
-        </w:rPr>
-        <w:t>Soldered a new one…</w:t>
-      </w:r>
-    </w:p>
-    <w:p>
-      <w:pPr>
-        <w:rPr>
-          <w:rFonts w:ascii="Arial" w:hAnsi="Arial"/>
-          <w:b/>
-          <w:bCs/>
-          <w:sz w:val="24"/>
-          <w:szCs w:val="24"/>
-        </w:rPr>
-      </w:pPr>
-      <w:r>
-        <w:rPr>
-          <w:rFonts w:ascii="Arial" w:hAnsi="Arial"/>
-          <w:b/>
-          <w:bCs/>
-          <w:sz w:val="24"/>
-          <w:szCs w:val="24"/>
-        </w:rPr>
-        <w:t>Surprise/Learn</w:t>
-      </w:r>
-      <w:r>
-        <w:rPr>
-          <w:rFonts w:ascii="Arial" w:hAnsi="Arial"/>
-          <w:b/>
-          <w:bCs/>
-          <w:sz w:val="24"/>
-          <w:szCs w:val="24"/>
+          <w:rFonts w:ascii="Arial" w:hAnsi="Arial" w:cs="Arial"/>
+          <w:b/>
+          <w:bCs/>
+          <w:sz w:val="28"/>
+          <w:szCs w:val="36"/>
+        </w:rPr>
+        <w:t>Optimizing power consumption</w:t>
+      </w:r>
+    </w:p>
+    <w:p>
+      <w:pPr>
+        <w:rPr>
+          <w:rFonts w:ascii="Arial" w:hAnsi="Arial"/>
+          <w:sz w:val="24"/>
+          <w:szCs w:val="24"/>
+        </w:rPr>
+      </w:pPr>
+    </w:p>
+    <w:p>
+      <w:pPr>
+        <w:rPr>
+          <w:rFonts w:ascii="Arial" w:hAnsi="Arial"/>
+          <w:sz w:val="24"/>
+          <w:szCs w:val="24"/>
+        </w:rPr>
+      </w:pPr>
+      <w:r>
+        <w:rPr>
+          <w:rFonts w:ascii="Arial" w:hAnsi="Arial"/>
+          <w:sz w:val="24"/>
+          <w:szCs w:val="24"/>
+        </w:rPr>
+        <w:t>No sleep for ATSAMD21</w:t>
+      </w:r>
+      <w:r>
+        <w:rPr>
+          <w:rFonts w:ascii="Arial" w:hAnsi="Arial"/>
+          <w:sz w:val="24"/>
+          <w:szCs w:val="24"/>
+        </w:rPr>
+        <w:t xml:space="preserve"> somehow</w:t>
+      </w:r>
+      <w:r>
+        <w:rPr>
+          <w:rFonts w:ascii="Arial" w:hAnsi="Arial"/>
+          <w:sz w:val="24"/>
+          <w:szCs w:val="24"/>
+        </w:rPr>
+        <w:t>. Only standby mode</w:t>
+      </w:r>
+    </w:p>
+    <w:p>
+      <w:pPr>
+        <w:rPr>
+          <w:rFonts w:ascii="Arial" w:hAnsi="Arial"/>
+          <w:sz w:val="24"/>
+          <w:szCs w:val="24"/>
+        </w:rPr>
+      </w:pPr>
+      <w:r>
+        <w:rPr>
+          <w:rFonts w:ascii="Arial" w:hAnsi="Arial"/>
+          <w:sz w:val="24"/>
+          <w:szCs w:val="24"/>
+        </w:rPr>
+        <w:t>Problem</w:t>
+      </w:r>
+      <w:r>
+        <w:rPr>
+          <w:rFonts w:ascii="Arial" w:hAnsi="Arial"/>
+          <w:sz w:val="24"/>
+          <w:szCs w:val="24"/>
+        </w:rPr>
+        <w:t xml:space="preserve"> I: </w:t>
+      </w:r>
+    </w:p>
+    <w:p>
+      <w:pPr>
+        <w:rPr>
+          <w:rFonts w:ascii="Arial" w:hAnsi="Arial"/>
+          <w:sz w:val="24"/>
+          <w:szCs w:val="24"/>
+        </w:rPr>
+      </w:pPr>
+    </w:p>
+    <w:p>
+      <w:pPr>
+        <w:rPr>
+          <w:rFonts w:ascii="Arial" w:hAnsi="Arial" w:cs="Arial"/>
+          <w:b/>
+          <w:bCs/>
+          <w:sz w:val="28"/>
+          <w:szCs w:val="36"/>
+        </w:rPr>
+      </w:pPr>
+      <w:r>
+        <w:rPr>
+          <w:rFonts w:ascii="Arial" w:hAnsi="Arial"/>
+          <w:b/>
+          <w:bCs/>
+          <w:sz w:val="28"/>
+        </w:rPr>
+        <w:t>Part V</w:t>
+      </w:r>
+      <w:r>
+        <w:rPr>
+          <w:rFonts w:ascii="Arial" w:hAnsi="Arial"/>
+          <w:b/>
+          <w:bCs/>
+          <w:sz w:val="28"/>
+        </w:rPr>
+        <w:t>II</w:t>
+      </w:r>
+      <w:r>
+        <w:rPr>
+          <w:rFonts w:ascii="Arial" w:hAnsi="Arial"/>
+          <w:b/>
+          <w:bCs/>
+          <w:sz w:val="28"/>
         </w:rPr>
         <w:t>:</w:t>
       </w:r>
       <w:r>
         <w:rPr>
-          <w:rFonts w:ascii="Arial" w:hAnsi="Arial"/>
-          <w:sz w:val="24"/>
-          <w:szCs w:val="24"/>
-        </w:rPr>
-        <w:t xml:space="preserve"> Learn</w:t>
-      </w:r>
-      <w:r>
-        <w:rPr>
-          <w:rFonts w:ascii="Arial" w:hAnsi="Arial"/>
-          <w:sz w:val="24"/>
-          <w:szCs w:val="24"/>
-        </w:rPr>
-        <w:t xml:space="preserve"> how to solder with air heat and flux</w:t>
-      </w:r>
-      <w:r>
-        <w:rPr>
-          <w:rFonts w:ascii="Arial" w:hAnsi="Arial"/>
-          <w:sz w:val="24"/>
-          <w:szCs w:val="24"/>
-        </w:rPr>
-        <w:t xml:space="preserve"> of IC </w:t>
-      </w:r>
-      <w:r>
-        <w:rPr>
-          <w:rFonts w:ascii="Arial" w:hAnsi="Arial"/>
-          <w:sz w:val="24"/>
-          <w:szCs w:val="24"/>
-        </w:rPr>
-        <w:t>on</w:t>
-      </w:r>
-      <w:r>
-        <w:rPr>
-          <w:rFonts w:ascii="Arial" w:hAnsi="Arial"/>
-          <w:sz w:val="24"/>
-          <w:szCs w:val="24"/>
+          <w:rFonts w:ascii="Arial" w:hAnsi="Arial" w:cs="Arial"/>
+          <w:b/>
+          <w:bCs/>
+          <w:sz w:val="28"/>
+          <w:szCs w:val="36"/>
         </w:rPr>
         <w:t xml:space="preserve"> </w:t>
       </w:r>
       <w:r>
         <w:rPr>
-          <w:rFonts w:ascii="Arial" w:hAnsi="Arial"/>
-          <w:sz w:val="24"/>
-          <w:szCs w:val="24"/>
-        </w:rPr>
-        <w:t xml:space="preserve">a </w:t>
-      </w:r>
-      <w:r>
-        <w:rPr>
-          <w:rFonts w:ascii="Arial" w:hAnsi="Arial"/>
-          <w:sz w:val="24"/>
-          <w:szCs w:val="24"/>
-        </w:rPr>
-        <w:t>breakout board.</w:t>
-      </w:r>
-    </w:p>
-    <w:p>
-      <w:pPr>
-        <w:rPr>
-          <w:rFonts w:ascii="Arial" w:hAnsi="Arial"/>
-          <w:b/>
-          <w:bCs/>
-          <w:sz w:val="24"/>
-          <w:szCs w:val="24"/>
-        </w:rPr>
-      </w:pPr>
-    </w:p>
-    <w:p>
-      <w:pPr>
-        <w:rPr>
-          <w:rFonts w:ascii="Arial" w:hAnsi="Arial"/>
-          <w:b/>
-          <w:bCs/>
-          <w:sz w:val="24"/>
-          <w:szCs w:val="24"/>
-        </w:rPr>
-      </w:pPr>
-      <w:r>
-        <w:rPr>
-          <w:rFonts w:ascii="Arial" w:hAnsi="Arial"/>
-          <w:b/>
-          <w:bCs/>
-          <w:sz w:val="24"/>
-          <w:szCs w:val="24"/>
-        </w:rPr>
-        <w:t>Problem IV</w:t>
-      </w:r>
-      <w:r>
-        <w:rPr>
-          <w:rFonts w:ascii="Arial" w:hAnsi="Arial"/>
-          <w:b/>
-          <w:bCs/>
-          <w:sz w:val="24"/>
-          <w:szCs w:val="24"/>
+          <w:rFonts w:ascii="Arial" w:hAnsi="Arial" w:cs="Arial"/>
+          <w:b/>
+          <w:bCs/>
+          <w:sz w:val="28"/>
+          <w:szCs w:val="36"/>
+        </w:rPr>
+        <w:t>Reading many reader / Posting data to Thingspeak.com</w:t>
+      </w:r>
+    </w:p>
+    <w:p>
+      <w:pPr>
+        <w:rPr>
+          <w:rFonts w:ascii="Arial" w:hAnsi="Arial" w:cs="Arial"/>
+          <w:b/>
+          <w:bCs/>
+          <w:sz w:val="28"/>
+          <w:szCs w:val="36"/>
+        </w:rPr>
+      </w:pPr>
+    </w:p>
+    <w:p>
+      <w:pPr>
+        <w:rPr>
+          <w:rFonts w:ascii="Arial" w:hAnsi="Arial" w:cs="Arial"/>
+          <w:sz w:val="24"/>
+          <w:szCs w:val="32"/>
+        </w:rPr>
+      </w:pPr>
+      <w:r>
+        <w:rPr>
+          <w:rFonts w:ascii="Arial" w:hAnsi="Arial" w:cs="Arial"/>
+          <w:sz w:val="24"/>
+          <w:szCs w:val="32"/>
+        </w:rPr>
+        <w:t>Handle</w:t>
+      </w:r>
+      <w:r>
+        <w:rPr>
+          <w:rFonts w:ascii="Arial" w:hAnsi="Arial" w:cs="Arial"/>
+          <w:sz w:val="24"/>
+          <w:szCs w:val="32"/>
+        </w:rPr>
+        <w:t xml:space="preserve"> multiple inputs and collision. In the end, did not really handle a collision…</w:t>
+      </w:r>
+    </w:p>
+    <w:p>
+      <w:pPr>
+        <w:rPr>
+          <w:rFonts w:ascii="Arial" w:hAnsi="Arial" w:cs="Arial"/>
+          <w:sz w:val="24"/>
+          <w:szCs w:val="32"/>
+        </w:rPr>
+      </w:pPr>
+      <w:r>
+        <w:rPr>
+          <w:rFonts w:ascii="Arial" w:hAnsi="Arial" w:cs="Arial"/>
+          <w:sz w:val="24"/>
+          <w:szCs w:val="32"/>
+        </w:rPr>
+        <w:t>Problem I</w:t>
+      </w:r>
+      <w:r>
+        <w:rPr>
+          <w:rFonts w:ascii="Arial" w:hAnsi="Arial" w:cs="Arial"/>
+          <w:sz w:val="24"/>
+          <w:szCs w:val="32"/>
         </w:rPr>
         <w:t>:</w:t>
-      </w:r>
-      <w:r>
-        <w:rPr>
-          <w:rFonts w:ascii="Arial" w:hAnsi="Arial"/>
-          <w:b/>
-          <w:bCs/>
-          <w:sz w:val="24"/>
-          <w:szCs w:val="24"/>
-        </w:rPr>
-        <w:t xml:space="preserve"> </w:t>
-      </w:r>
-      <w:r>
-        <w:rPr>
-          <w:rFonts w:ascii="Arial" w:hAnsi="Arial"/>
-          <w:sz w:val="24"/>
-          <w:szCs w:val="24"/>
-        </w:rPr>
-        <w:t>Leading zero again when sent via radio</w:t>
-      </w:r>
-    </w:p>
-    <w:p>
-      <w:pPr>
-        <w:rPr>
-          <w:rFonts w:ascii="Arial" w:hAnsi="Arial"/>
-          <w:sz w:val="24"/>
-          <w:szCs w:val="24"/>
-        </w:rPr>
-      </w:pPr>
-      <w:r>
-        <w:rPr>
-          <w:rFonts w:ascii="Arial" w:hAnsi="Arial"/>
-          <w:b/>
-          <w:bCs/>
-          <w:sz w:val="24"/>
-          <w:szCs w:val="24"/>
-        </w:rPr>
-        <w:t>Solution:</w:t>
-      </w:r>
-      <w:r>
-        <w:rPr>
-          <w:rFonts w:ascii="Arial" w:hAnsi="Arial"/>
-          <w:b/>
-          <w:bCs/>
-          <w:sz w:val="24"/>
-          <w:szCs w:val="24"/>
-        </w:rPr>
-        <w:t xml:space="preserve"> </w:t>
-      </w:r>
-      <w:r>
-        <w:rPr>
-          <w:rFonts w:ascii="Arial" w:hAnsi="Arial"/>
-          <w:sz w:val="24"/>
-          <w:szCs w:val="24"/>
-        </w:rPr>
-        <w:t>Got all data first and send in HEX as a package.</w:t>
-      </w:r>
-    </w:p>
-    <w:p>
-      <w:pPr>
-        <w:rPr>
-          <w:rFonts w:ascii="Arial" w:hAnsi="Arial"/>
-          <w:sz w:val="24"/>
-          <w:szCs w:val="24"/>
-        </w:rPr>
-      </w:pPr>
-      <w:r>
-        <w:rPr>
-          <w:rFonts w:ascii="Arial" w:hAnsi="Arial"/>
-          <w:b/>
-          <w:bCs/>
-          <w:sz w:val="24"/>
-          <w:szCs w:val="24"/>
-        </w:rPr>
-        <w:t>Surprise/Learn:</w:t>
-      </w:r>
-      <w:r>
-        <w:rPr>
-          <w:rFonts w:ascii="Arial" w:hAnsi="Arial"/>
-          <w:b/>
-          <w:bCs/>
-          <w:sz w:val="24"/>
-          <w:szCs w:val="24"/>
-        </w:rPr>
-        <w:t xml:space="preserve"> </w:t>
-      </w:r>
-      <w:r>
-        <w:rPr>
-          <w:rFonts w:ascii="Arial" w:hAnsi="Arial"/>
-          <w:sz w:val="24"/>
-          <w:szCs w:val="24"/>
-        </w:rPr>
-        <w:t>The reading at RX was almost perfect!</w:t>
-      </w:r>
-    </w:p>
-    <w:p>
-      <w:pPr>
-        <w:rPr>
-          <w:rFonts w:ascii="Arial" w:hAnsi="Arial"/>
-          <w:b/>
-          <w:bCs/>
-          <w:sz w:val="24"/>
-          <w:szCs w:val="24"/>
-        </w:rPr>
-      </w:pPr>
-    </w:p>
-    <w:p>
-      <w:pPr>
-        <w:rPr>
-          <w:rFonts w:ascii="Arial" w:hAnsi="Arial"/>
-          <w:b/>
-          <w:bCs/>
-          <w:sz w:val="28"/>
-        </w:rPr>
-      </w:pPr>
-      <w:r>
-        <w:rPr>
-          <w:rFonts w:ascii="Arial" w:hAnsi="Arial"/>
-          <w:b/>
-          <w:bCs/>
-          <w:sz w:val="28"/>
-        </w:rPr>
-        <w:t>Part IV:</w:t>
-      </w:r>
-      <w:r>
-        <w:rPr>
-          <w:rFonts w:ascii="Arial" w:hAnsi="Arial" w:cs="Arial"/>
-          <w:b/>
-          <w:bCs/>
-          <w:sz w:val="28"/>
-          <w:szCs w:val="36"/>
-        </w:rPr>
-        <w:t xml:space="preserve"> </w:t>
-      </w:r>
-      <w:r>
-        <w:rPr>
-          <w:rFonts w:ascii="Arial" w:hAnsi="Arial" w:cs="Arial"/>
-          <w:b/>
-          <w:bCs/>
-          <w:sz w:val="28"/>
-          <w:szCs w:val="36"/>
-        </w:rPr>
-        <w:t xml:space="preserve">Setting ESP8266 / </w:t>
-      </w:r>
-      <w:r>
-        <w:rPr>
-          <w:rFonts w:ascii="Arial" w:hAnsi="Arial" w:cs="Arial"/>
-          <w:b/>
-          <w:bCs/>
-          <w:sz w:val="28"/>
-          <w:szCs w:val="36"/>
-        </w:rPr>
-        <w:t>Posting data to ThingSpeak.com</w:t>
-      </w:r>
-    </w:p>
-    <w:p>
-      <w:pPr>
-        <w:rPr>
-          <w:rFonts w:ascii="Arial" w:hAnsi="Arial"/>
-          <w:sz w:val="24"/>
-          <w:szCs w:val="24"/>
-        </w:rPr>
-      </w:pPr>
-      <w:r>
-        <w:rPr>
-          <w:rFonts w:ascii="Arial" w:hAnsi="Arial"/>
-          <w:sz w:val="24"/>
-          <w:szCs w:val="24"/>
-        </w:rPr>
-        <w:t xml:space="preserve">Tried to figure out how to use ESP8266 </w:t>
-      </w:r>
-      <w:proofErr w:type="spellStart"/>
-      <w:r>
-        <w:rPr>
-          <w:rFonts w:ascii="Arial" w:hAnsi="Arial"/>
-          <w:sz w:val="24"/>
-          <w:szCs w:val="24"/>
-        </w:rPr>
-        <w:t>WiFi</w:t>
-      </w:r>
-      <w:proofErr w:type="spellEnd"/>
-      <w:r>
-        <w:rPr>
-          <w:rFonts w:ascii="Arial" w:hAnsi="Arial"/>
-          <w:sz w:val="24"/>
-          <w:szCs w:val="24"/>
-        </w:rPr>
-        <w:t xml:space="preserve"> module. </w:t>
-      </w:r>
-      <w:r>
-        <w:rPr>
-          <w:rFonts w:ascii="Arial" w:hAnsi="Arial"/>
-          <w:sz w:val="24"/>
-          <w:szCs w:val="24"/>
-        </w:rPr>
-        <w:t xml:space="preserve">Using </w:t>
-      </w:r>
-      <w:proofErr w:type="spellStart"/>
-      <w:r>
-        <w:rPr>
-          <w:rFonts w:ascii="Arial" w:hAnsi="Arial"/>
-          <w:sz w:val="24"/>
-          <w:szCs w:val="24"/>
-        </w:rPr>
-        <w:t>ThinkSpeak</w:t>
-      </w:r>
-      <w:proofErr w:type="spellEnd"/>
-      <w:r>
-        <w:rPr>
-          <w:rFonts w:ascii="Arial" w:hAnsi="Arial"/>
-          <w:sz w:val="24"/>
-          <w:szCs w:val="24"/>
-        </w:rPr>
-        <w:t xml:space="preserve"> due to its capability to analyze by </w:t>
-      </w:r>
-      <w:proofErr w:type="spellStart"/>
-      <w:r>
-        <w:rPr>
-          <w:rFonts w:ascii="Arial" w:hAnsi="Arial"/>
-          <w:sz w:val="24"/>
-          <w:szCs w:val="24"/>
-        </w:rPr>
-        <w:t>Matlab</w:t>
-      </w:r>
-      <w:proofErr w:type="spellEnd"/>
-      <w:r>
-        <w:rPr>
-          <w:rFonts w:ascii="Arial" w:hAnsi="Arial"/>
-          <w:sz w:val="24"/>
-          <w:szCs w:val="24"/>
-        </w:rPr>
-        <w:t>.</w:t>
-      </w:r>
-    </w:p>
-    <w:p>
-      <w:pPr>
-        <w:rPr>
-          <w:rFonts w:ascii="Arial" w:hAnsi="Arial"/>
-          <w:sz w:val="24"/>
-          <w:szCs w:val="24"/>
-        </w:rPr>
-      </w:pPr>
-    </w:p>
-    <w:p>
-      <w:pPr>
-        <w:rPr>
-          <w:rFonts w:ascii="Arial" w:hAnsi="Arial"/>
-          <w:sz w:val="24"/>
-          <w:szCs w:val="24"/>
-        </w:rPr>
-      </w:pPr>
-      <w:r>
-        <w:rPr>
-          <w:rFonts w:ascii="Arial" w:hAnsi="Arial"/>
-          <w:sz w:val="24"/>
-          <w:szCs w:val="24"/>
-        </w:rPr>
-        <w:lastRenderedPageBreak/>
-        <w:t>Problem I:</w:t>
-      </w:r>
-      <w:r>
-        <w:rPr>
-          <w:rFonts w:ascii="Arial" w:hAnsi="Arial"/>
-          <w:sz w:val="24"/>
-          <w:szCs w:val="24"/>
-        </w:rPr>
-        <w:t xml:space="preserve"> ESP8266 (ESP-12e) harder to be used.</w:t>
-      </w:r>
-    </w:p>
-    <w:p>
-      <w:pPr>
-        <w:rPr>
-          <w:rFonts w:ascii="Arial" w:hAnsi="Arial"/>
-          <w:sz w:val="24"/>
-          <w:szCs w:val="24"/>
-        </w:rPr>
-      </w:pPr>
-      <w:r>
-        <w:rPr>
-          <w:rFonts w:ascii="Arial" w:hAnsi="Arial"/>
-          <w:sz w:val="24"/>
-          <w:szCs w:val="24"/>
-        </w:rPr>
-        <w:t>Solution:</w:t>
-      </w:r>
-      <w:r>
-        <w:rPr>
-          <w:rFonts w:ascii="Arial" w:hAnsi="Arial"/>
-          <w:sz w:val="24"/>
-          <w:szCs w:val="24"/>
-        </w:rPr>
-        <w:t xml:space="preserve"> Bought ESP8266 (ESP-1)</w:t>
-      </w:r>
-    </w:p>
-    <w:p>
-      <w:pPr>
-        <w:rPr>
-          <w:rFonts w:ascii="Arial" w:hAnsi="Arial"/>
-          <w:sz w:val="24"/>
-          <w:szCs w:val="24"/>
-        </w:rPr>
-      </w:pPr>
-      <w:r>
-        <w:rPr>
-          <w:rFonts w:ascii="Arial" w:hAnsi="Arial"/>
-          <w:sz w:val="24"/>
-          <w:szCs w:val="24"/>
-        </w:rPr>
-        <w:t>Surprise/Learn:</w:t>
-      </w:r>
-      <w:r>
-        <w:rPr>
-          <w:rFonts w:ascii="Arial" w:hAnsi="Arial"/>
-          <w:sz w:val="24"/>
-          <w:szCs w:val="24"/>
-        </w:rPr>
-        <w:t xml:space="preserve"> ESP8266 (ESP-12e) might work.</w:t>
-      </w:r>
-    </w:p>
-    <w:p>
-      <w:pPr>
-        <w:rPr>
-          <w:rFonts w:ascii="Arial" w:hAnsi="Arial"/>
-          <w:sz w:val="24"/>
-          <w:szCs w:val="24"/>
-        </w:rPr>
-      </w:pPr>
-    </w:p>
-    <w:p>
-      <w:pPr>
-        <w:rPr>
-          <w:rFonts w:ascii="Arial" w:hAnsi="Arial" w:cs="Arial"/>
-          <w:b/>
-          <w:bCs/>
-          <w:sz w:val="28"/>
-          <w:szCs w:val="36"/>
-        </w:rPr>
-      </w:pPr>
-      <w:r>
-        <w:rPr>
-          <w:rFonts w:ascii="Arial" w:hAnsi="Arial"/>
-          <w:b/>
-          <w:bCs/>
-          <w:sz w:val="28"/>
-        </w:rPr>
-        <w:t>Part V:</w:t>
-      </w:r>
-      <w:r>
-        <w:rPr>
-          <w:rFonts w:ascii="Arial" w:hAnsi="Arial" w:cs="Arial"/>
-          <w:b/>
-          <w:bCs/>
-          <w:sz w:val="28"/>
-          <w:szCs w:val="36"/>
-        </w:rPr>
-        <w:t xml:space="preserve"> </w:t>
-      </w:r>
-      <w:r>
-        <w:rPr>
-          <w:rFonts w:ascii="Arial" w:hAnsi="Arial" w:cs="Arial"/>
-          <w:b/>
-          <w:bCs/>
-          <w:sz w:val="28"/>
-          <w:szCs w:val="36"/>
-        </w:rPr>
-        <w:t xml:space="preserve">Starting over with new </w:t>
-      </w:r>
-      <w:r>
-        <w:rPr>
-          <w:rFonts w:ascii="Arial" w:hAnsi="Arial" w:cs="Arial"/>
-          <w:b/>
-          <w:bCs/>
-          <w:sz w:val="28"/>
-          <w:szCs w:val="36"/>
-        </w:rPr>
-        <w:t>r</w:t>
-      </w:r>
-      <w:r>
-        <w:rPr>
-          <w:rFonts w:ascii="Arial" w:hAnsi="Arial" w:cs="Arial"/>
-          <w:b/>
-          <w:bCs/>
-          <w:sz w:val="28"/>
-          <w:szCs w:val="36"/>
-        </w:rPr>
-        <w:t>eader from Priority one RFIDRW-E-TTL</w:t>
-      </w:r>
-    </w:p>
-    <w:p>
-      <w:pPr>
-        <w:rPr>
-          <w:rFonts w:ascii="Arial" w:hAnsi="Arial"/>
-          <w:sz w:val="24"/>
-          <w:szCs w:val="24"/>
-        </w:rPr>
-      </w:pPr>
-      <w:r>
-        <w:rPr>
-          <w:rFonts w:ascii="Arial" w:hAnsi="Arial"/>
-          <w:sz w:val="24"/>
-          <w:szCs w:val="24"/>
-        </w:rPr>
-        <w:t>Since the old reader output 5V and Adafruit cannot take that. We used a new reader that outputs 3.3V.</w:t>
-      </w:r>
-    </w:p>
-    <w:p>
-      <w:pPr>
-        <w:rPr>
-          <w:rFonts w:ascii="Arial" w:hAnsi="Arial"/>
-          <w:sz w:val="24"/>
-          <w:szCs w:val="24"/>
-        </w:rPr>
-      </w:pPr>
-      <w:r>
-        <w:rPr>
-          <w:rFonts w:ascii="Arial" w:hAnsi="Arial"/>
-          <w:sz w:val="24"/>
-          <w:szCs w:val="24"/>
-        </w:rPr>
-        <w:t>Problem I: New reader is pre-programmed and sends only ID if not asked for more detail.</w:t>
-      </w:r>
-    </w:p>
-    <w:p>
-      <w:pPr>
-        <w:rPr>
-          <w:rFonts w:ascii="Arial" w:hAnsi="Arial"/>
-          <w:sz w:val="24"/>
-          <w:szCs w:val="24"/>
-        </w:rPr>
-      </w:pPr>
-      <w:r>
-        <w:rPr>
-          <w:rFonts w:ascii="Arial" w:hAnsi="Arial"/>
-          <w:sz w:val="24"/>
-          <w:szCs w:val="24"/>
-        </w:rPr>
-        <w:t xml:space="preserve">Solution: </w:t>
-      </w:r>
-    </w:p>
-    <w:p>
-      <w:pPr>
-        <w:rPr>
-          <w:rFonts w:ascii="Arial" w:hAnsi="Arial"/>
-          <w:sz w:val="24"/>
-          <w:szCs w:val="24"/>
-        </w:rPr>
-      </w:pPr>
-    </w:p>
-    <w:p>
-      <w:pPr>
-        <w:rPr>
-          <w:rFonts w:ascii="Arial" w:hAnsi="Arial" w:cs="Arial"/>
-          <w:b/>
-          <w:bCs/>
-          <w:sz w:val="28"/>
-          <w:szCs w:val="36"/>
-        </w:rPr>
-      </w:pPr>
-      <w:r>
-        <w:rPr>
-          <w:rFonts w:ascii="Arial" w:hAnsi="Arial"/>
-          <w:b/>
-          <w:bCs/>
-          <w:sz w:val="28"/>
-        </w:rPr>
-        <w:t>Part V</w:t>
-      </w:r>
-      <w:r>
-        <w:rPr>
-          <w:rFonts w:ascii="Arial" w:hAnsi="Arial"/>
-          <w:b/>
-          <w:bCs/>
-          <w:sz w:val="28"/>
-        </w:rPr>
-        <w:t>I</w:t>
-      </w:r>
-      <w:r>
-        <w:rPr>
-          <w:rFonts w:ascii="Arial" w:hAnsi="Arial"/>
-          <w:b/>
-          <w:bCs/>
-          <w:sz w:val="28"/>
-        </w:rPr>
-        <w:t>:</w:t>
-      </w:r>
-      <w:r>
-        <w:rPr>
-          <w:rFonts w:ascii="Arial" w:hAnsi="Arial" w:cs="Arial"/>
-          <w:b/>
-          <w:bCs/>
-          <w:sz w:val="28"/>
-          <w:szCs w:val="36"/>
-        </w:rPr>
-        <w:t xml:space="preserve"> </w:t>
-      </w:r>
-      <w:r>
-        <w:rPr>
-          <w:rFonts w:ascii="Arial" w:hAnsi="Arial" w:cs="Arial"/>
-          <w:b/>
-          <w:bCs/>
-          <w:sz w:val="28"/>
-          <w:szCs w:val="36"/>
-        </w:rPr>
-        <w:t>Optimizing power consumption</w:t>
-      </w:r>
-    </w:p>
-    <w:p>
-      <w:pPr>
-        <w:rPr>
-          <w:rFonts w:ascii="Arial" w:hAnsi="Arial"/>
-          <w:sz w:val="24"/>
-          <w:szCs w:val="24"/>
-        </w:rPr>
-      </w:pPr>
-    </w:p>
-    <w:p>
-      <w:pPr>
-        <w:rPr>
-          <w:rFonts w:ascii="Arial" w:hAnsi="Arial"/>
-          <w:sz w:val="24"/>
-          <w:szCs w:val="24"/>
-        </w:rPr>
-      </w:pPr>
-      <w:r>
-        <w:rPr>
-          <w:rFonts w:ascii="Arial" w:hAnsi="Arial"/>
-          <w:sz w:val="24"/>
-          <w:szCs w:val="24"/>
-        </w:rPr>
-        <w:t>No sleep for ATSAMD21</w:t>
-      </w:r>
-      <w:r>
-        <w:rPr>
-          <w:rFonts w:ascii="Arial" w:hAnsi="Arial"/>
-          <w:sz w:val="24"/>
-          <w:szCs w:val="24"/>
-        </w:rPr>
-        <w:t xml:space="preserve"> somehow</w:t>
-      </w:r>
-    </w:p>
-    <w:p>
-      <w:pPr>
-        <w:rPr>
-          <w:rFonts w:ascii="Arial" w:hAnsi="Arial"/>
-          <w:sz w:val="24"/>
-          <w:szCs w:val="24"/>
-        </w:rPr>
-      </w:pPr>
-    </w:p>
-    <w:p>
-      <w:pPr>
-        <w:rPr>
-          <w:rFonts w:ascii="Arial" w:hAnsi="Arial" w:cs="Arial"/>
-          <w:b/>
-          <w:bCs/>
-          <w:sz w:val="28"/>
-          <w:szCs w:val="36"/>
-        </w:rPr>
-      </w:pPr>
-      <w:r>
-        <w:rPr>
-          <w:rFonts w:ascii="Arial" w:hAnsi="Arial"/>
-          <w:b/>
-          <w:bCs/>
-          <w:sz w:val="28"/>
-        </w:rPr>
-        <w:t>Part V</w:t>
-      </w:r>
-      <w:r>
-        <w:rPr>
-          <w:rFonts w:ascii="Arial" w:hAnsi="Arial"/>
-          <w:b/>
-          <w:bCs/>
-          <w:sz w:val="28"/>
-        </w:rPr>
-        <w:t>II</w:t>
-      </w:r>
-      <w:r>
-        <w:rPr>
-          <w:rFonts w:ascii="Arial" w:hAnsi="Arial"/>
-          <w:b/>
-          <w:bCs/>
-          <w:sz w:val="28"/>
-        </w:rPr>
-        <w:t>:</w:t>
-      </w:r>
-      <w:r>
-        <w:rPr>
-          <w:rFonts w:ascii="Arial" w:hAnsi="Arial" w:cs="Arial"/>
-          <w:b/>
-          <w:bCs/>
-          <w:sz w:val="28"/>
-          <w:szCs w:val="36"/>
-        </w:rPr>
-        <w:t xml:space="preserve"> </w:t>
-      </w:r>
-      <w:r>
-        <w:rPr>
-          <w:rFonts w:ascii="Arial" w:hAnsi="Arial" w:cs="Arial"/>
-          <w:b/>
-          <w:bCs/>
-          <w:sz w:val="28"/>
-          <w:szCs w:val="36"/>
-        </w:rPr>
-        <w:t>Reading many reader / Posting data to Thingspeak.com</w:t>
-      </w:r>
-    </w:p>
-    <w:p>
-      <w:pPr>
-        <w:rPr>
-          <w:rFonts w:ascii="Arial" w:hAnsi="Arial" w:cs="Arial"/>
-          <w:b/>
-          <w:bCs/>
-          <w:sz w:val="28"/>
-          <w:szCs w:val="36"/>
-        </w:rPr>
-      </w:pPr>
-    </w:p>
-    <w:p>
-      <w:pPr>
-        <w:rPr>
-          <w:rFonts w:ascii="Arial" w:hAnsi="Arial" w:cs="Arial"/>
-          <w:b/>
-          <w:bCs/>
-          <w:sz w:val="28"/>
-          <w:szCs w:val="36"/>
-        </w:rPr>
-      </w:pPr>
-      <w:r>
-        <w:rPr>
-          <w:rFonts w:ascii="Arial" w:hAnsi="Arial" w:cs="Arial"/>
-          <w:b/>
-          <w:bCs/>
-          <w:sz w:val="28"/>
-          <w:szCs w:val="36"/>
-        </w:rPr>
-        <w:t xml:space="preserve">Part </w:t>
-      </w:r>
-      <w:r>
-        <w:rPr>
-          <w:rFonts w:ascii="Arial" w:hAnsi="Arial" w:cs="Arial"/>
-          <w:b/>
-          <w:bCs/>
-          <w:sz w:val="28"/>
-          <w:szCs w:val="36"/>
-        </w:rPr>
-        <w:t>VIII: Schematics</w:t>
-      </w:r>
-    </w:p>
-    <w:p>
-      <w:pPr>
-        <w:rPr>
-          <w:rFonts w:ascii="Arial" w:hAnsi="Arial" w:cs="Arial"/>
-          <w:b/>
-          <w:bCs/>
-          <w:sz w:val="28"/>
-          <w:szCs w:val="36"/>
-        </w:rPr>
-      </w:pPr>
-    </w:p>
-    <w:p>
-      <w:pPr>
-        <w:rPr>
-          <w:rFonts w:ascii="Arial" w:hAnsi="Arial" w:cs="Arial"/>
-          <w:b/>
-          <w:bCs/>
-          <w:sz w:val="28"/>
-          <w:szCs w:val="36"/>
-        </w:rPr>
-      </w:pPr>
-      <w:r>
-        <w:rPr>
-          <w:rFonts w:ascii="Arial" w:hAnsi="Arial" w:cs="Arial"/>
-          <w:b/>
-          <w:bCs/>
-          <w:sz w:val="28"/>
-          <w:szCs w:val="36"/>
-        </w:rPr>
-        <w:t>Part IX: Assembling</w:t>
       </w:r>
       <w:bookmarkStart w:id="0" w:name="_GoBack"/>
       <w:bookmarkEnd w:id="0"/>
@@ -3959,11 +4392,368 @@
     <w:p>
       <w:pPr>
         <w:rPr>
-          <w:rFonts w:ascii="Arial" w:hAnsi="Arial"/>
-          <w:sz w:val="24"/>
-          <w:szCs w:val="24"/>
-        </w:rPr>
-      </w:pPr>
+          <w:rFonts w:ascii="Arial" w:hAnsi="Arial" w:cs="Arial"/>
+          <w:b/>
+          <w:bCs/>
+          <w:sz w:val="28"/>
+          <w:szCs w:val="36"/>
+        </w:rPr>
+      </w:pPr>
+    </w:p>
+    <w:p>
+      <w:pPr>
+        <w:rPr>
+          <w:rFonts w:ascii="Arial" w:hAnsi="Arial" w:cs="Arial"/>
+          <w:b/>
+          <w:bCs/>
+          <w:sz w:val="28"/>
+          <w:szCs w:val="36"/>
+        </w:rPr>
+      </w:pPr>
+      <w:r>
+        <w:rPr>
+          <w:rFonts w:ascii="Arial" w:hAnsi="Arial" w:cs="Arial"/>
+          <w:b/>
+          <w:bCs/>
+          <w:sz w:val="28"/>
+          <w:szCs w:val="36"/>
+        </w:rPr>
+        <w:t xml:space="preserve">Part </w:t>
+      </w:r>
+      <w:r>
+        <w:rPr>
+          <w:rFonts w:ascii="Arial" w:hAnsi="Arial" w:cs="Arial"/>
+          <w:b/>
+          <w:bCs/>
+          <w:sz w:val="28"/>
+          <w:szCs w:val="36"/>
+        </w:rPr>
+        <w:t>VIII: Schematics</w:t>
+      </w:r>
+    </w:p>
+    <w:p>
+      <w:pPr>
+        <w:rPr>
+          <w:rFonts w:ascii="Arial" w:hAnsi="Arial" w:cs="Arial"/>
+          <w:b/>
+          <w:bCs/>
+          <w:sz w:val="28"/>
+          <w:szCs w:val="36"/>
+        </w:rPr>
+      </w:pPr>
+    </w:p>
+    <w:p>
+      <w:pPr>
+        <w:rPr>
+          <w:rFonts w:ascii="Arial" w:hAnsi="Arial" w:cs="Arial"/>
+          <w:sz w:val="24"/>
+          <w:szCs w:val="32"/>
+        </w:rPr>
+      </w:pPr>
+      <w:r>
+        <w:rPr>
+          <w:rFonts w:ascii="Arial" w:hAnsi="Arial" w:cs="Arial"/>
+          <w:sz w:val="24"/>
+          <w:szCs w:val="32"/>
+        </w:rPr>
+        <w:t xml:space="preserve">Draw schematics </w:t>
+      </w:r>
+      <w:r>
+        <w:rPr>
+          <w:rFonts w:ascii="Arial" w:hAnsi="Arial" w:cs="Arial"/>
+          <w:sz w:val="24"/>
+          <w:szCs w:val="32"/>
+        </w:rPr>
+        <w:t xml:space="preserve">in Altium </w:t>
+      </w:r>
+      <w:r>
+        <w:rPr>
+          <w:rFonts w:ascii="Arial" w:hAnsi="Arial" w:cs="Arial"/>
+          <w:sz w:val="24"/>
+          <w:szCs w:val="32"/>
+        </w:rPr>
+        <w:t>in details and high level.</w:t>
+      </w:r>
+    </w:p>
+    <w:p>
+      <w:pPr>
+        <w:rPr>
+          <w:rFonts w:ascii="Arial" w:hAnsi="Arial" w:cs="Arial"/>
+          <w:sz w:val="24"/>
+          <w:szCs w:val="32"/>
+        </w:rPr>
+      </w:pPr>
+      <w:r>
+        <w:rPr>
+          <w:rFonts w:ascii="Arial" w:hAnsi="Arial" w:cs="Arial"/>
+          <w:sz w:val="24"/>
+          <w:szCs w:val="32"/>
+        </w:rPr>
+        <w:lastRenderedPageBreak/>
+        <w:t>Problem I: Floating Ground of a reader caused by a NMOS</w:t>
+      </w:r>
+      <w:r>
+        <w:rPr>
+          <w:rFonts w:ascii="Arial" w:hAnsi="Arial" w:cs="Arial"/>
+          <w:sz w:val="24"/>
+          <w:szCs w:val="32"/>
+        </w:rPr>
+        <w:t xml:space="preserve">, resulting in higher Vin to </w:t>
+      </w:r>
+      <w:proofErr w:type="gramStart"/>
+      <w:r>
+        <w:rPr>
+          <w:rFonts w:ascii="Arial" w:hAnsi="Arial" w:cs="Arial"/>
+          <w:sz w:val="24"/>
+          <w:szCs w:val="32"/>
+        </w:rPr>
+        <w:t>a</w:t>
+      </w:r>
+      <w:proofErr w:type="gramEnd"/>
+      <w:r>
+        <w:rPr>
+          <w:rFonts w:ascii="Arial" w:hAnsi="Arial" w:cs="Arial"/>
+          <w:sz w:val="24"/>
+          <w:szCs w:val="32"/>
+        </w:rPr>
+        <w:t xml:space="preserve"> MCU.</w:t>
+      </w:r>
+    </w:p>
+    <w:p>
+      <w:pPr>
+        <w:rPr>
+          <w:rFonts w:ascii="Arial" w:hAnsi="Arial" w:cs="Arial"/>
+          <w:b/>
+          <w:bCs/>
+          <w:sz w:val="28"/>
+          <w:szCs w:val="36"/>
+        </w:rPr>
+      </w:pPr>
+    </w:p>
+    <w:p>
+      <w:pPr>
+        <w:rPr>
+          <w:rFonts w:ascii="Arial" w:hAnsi="Arial" w:cs="Arial"/>
+          <w:b/>
+          <w:bCs/>
+          <w:sz w:val="28"/>
+          <w:szCs w:val="36"/>
+        </w:rPr>
+      </w:pPr>
+      <w:r>
+        <w:rPr>
+          <w:rFonts w:ascii="Arial" w:hAnsi="Arial" w:cs="Arial"/>
+          <w:b/>
+          <w:bCs/>
+          <w:sz w:val="28"/>
+          <w:szCs w:val="36"/>
+        </w:rPr>
+        <w:t>Part IX: Assembling</w:t>
+      </w:r>
+    </w:p>
+    <w:p>
+      <w:pPr>
+        <w:rPr>
+          <w:rFonts w:ascii="Arial" w:hAnsi="Arial"/>
+          <w:sz w:val="24"/>
+          <w:szCs w:val="24"/>
+        </w:rPr>
+      </w:pPr>
+    </w:p>
+    <w:p>
+      <w:pPr>
+        <w:rPr>
+          <w:rFonts w:ascii="Arial" w:hAnsi="Arial"/>
+          <w:sz w:val="24"/>
+          <w:szCs w:val="24"/>
+        </w:rPr>
+      </w:pPr>
+      <w:r>
+        <w:rPr>
+          <w:rFonts w:ascii="Arial" w:hAnsi="Arial"/>
+          <w:sz w:val="24"/>
+          <w:szCs w:val="24"/>
+        </w:rPr>
+        <w:t>Integrating and p</w:t>
+      </w:r>
+      <w:r>
+        <w:rPr>
+          <w:rFonts w:ascii="Arial" w:hAnsi="Arial"/>
+          <w:sz w:val="24"/>
+          <w:szCs w:val="24"/>
+        </w:rPr>
+        <w:t>ro</w:t>
+      </w:r>
+      <w:r>
+        <w:rPr>
+          <w:rFonts w:ascii="Arial" w:hAnsi="Arial"/>
+          <w:sz w:val="24"/>
+          <w:szCs w:val="24"/>
+        </w:rPr>
+        <w:t>totyping a device</w:t>
+      </w:r>
+      <w:r>
+        <w:rPr>
+          <w:rFonts w:ascii="Arial" w:hAnsi="Arial"/>
+          <w:sz w:val="24"/>
+          <w:szCs w:val="24"/>
+        </w:rPr>
+        <w:t xml:space="preserve"> on a prototype board</w:t>
+      </w:r>
+      <w:r>
+        <w:rPr>
+          <w:rFonts w:ascii="Arial" w:hAnsi="Arial"/>
+          <w:sz w:val="24"/>
+          <w:szCs w:val="24"/>
+        </w:rPr>
+        <w:t>. Breaking some parts.</w:t>
+      </w:r>
+    </w:p>
+    <w:p>
+      <w:pPr>
+        <w:rPr>
+          <w:rFonts w:ascii="Arial" w:hAnsi="Arial"/>
+          <w:sz w:val="24"/>
+          <w:szCs w:val="24"/>
+        </w:rPr>
+      </w:pPr>
+    </w:p>
+    <w:p>
+      <w:pPr>
+        <w:rPr>
+          <w:rFonts w:ascii="Arial" w:hAnsi="Arial" w:cs="Arial"/>
+          <w:b/>
+          <w:bCs/>
+          <w:sz w:val="28"/>
+          <w:szCs w:val="36"/>
+        </w:rPr>
+      </w:pPr>
+      <w:r>
+        <w:rPr>
+          <w:rFonts w:ascii="Arial" w:hAnsi="Arial" w:cs="Arial"/>
+          <w:b/>
+          <w:bCs/>
+          <w:sz w:val="28"/>
+          <w:szCs w:val="36"/>
+        </w:rPr>
+        <w:t xml:space="preserve">Part X: </w:t>
+      </w:r>
+      <w:r>
+        <w:rPr>
+          <w:rFonts w:ascii="Arial" w:hAnsi="Arial" w:cs="Arial"/>
+          <w:b/>
+          <w:bCs/>
+          <w:sz w:val="28"/>
+          <w:szCs w:val="36"/>
+        </w:rPr>
+        <w:t>Experimenting</w:t>
+      </w:r>
+      <w:r>
+        <w:rPr>
+          <w:rFonts w:ascii="Arial" w:hAnsi="Arial" w:cs="Arial"/>
+          <w:b/>
+          <w:bCs/>
+          <w:sz w:val="28"/>
+          <w:szCs w:val="36"/>
+        </w:rPr>
+        <w:t xml:space="preserve"> </w:t>
+      </w:r>
+      <w:r>
+        <w:rPr>
+          <w:rFonts w:ascii="Arial" w:hAnsi="Arial" w:cs="Arial"/>
+          <w:b/>
+          <w:bCs/>
+          <w:sz w:val="28"/>
+          <w:szCs w:val="36"/>
+        </w:rPr>
+        <w:t>/</w:t>
+      </w:r>
+      <w:r>
+        <w:rPr>
+          <w:rFonts w:ascii="Arial" w:hAnsi="Arial" w:cs="Arial"/>
+          <w:b/>
+          <w:bCs/>
+          <w:sz w:val="28"/>
+          <w:szCs w:val="36"/>
+        </w:rPr>
+        <w:t xml:space="preserve"> </w:t>
+      </w:r>
+      <w:r>
+        <w:rPr>
+          <w:rFonts w:ascii="Arial" w:hAnsi="Arial" w:cs="Arial"/>
+          <w:b/>
+          <w:bCs/>
+          <w:sz w:val="28"/>
+          <w:szCs w:val="36"/>
+        </w:rPr>
+        <w:t>Debugging</w:t>
+      </w:r>
+      <w:r>
+        <w:rPr>
+          <w:rFonts w:ascii="Arial" w:hAnsi="Arial" w:cs="Arial"/>
+          <w:b/>
+          <w:bCs/>
+          <w:sz w:val="28"/>
+          <w:szCs w:val="36"/>
+        </w:rPr>
+        <w:t xml:space="preserve"> </w:t>
+      </w:r>
+      <w:r>
+        <w:rPr>
+          <w:rFonts w:ascii="Arial" w:hAnsi="Arial" w:cs="Arial"/>
+          <w:b/>
+          <w:bCs/>
+          <w:sz w:val="28"/>
+          <w:szCs w:val="36"/>
+        </w:rPr>
+        <w:t>/</w:t>
+      </w:r>
+      <w:r>
+        <w:rPr>
+          <w:rFonts w:ascii="Arial" w:hAnsi="Arial" w:cs="Arial"/>
+          <w:b/>
+          <w:bCs/>
+          <w:sz w:val="28"/>
+          <w:szCs w:val="36"/>
+        </w:rPr>
+        <w:t xml:space="preserve"> </w:t>
+      </w:r>
+      <w:r>
+        <w:rPr>
+          <w:rFonts w:ascii="Arial" w:hAnsi="Arial" w:cs="Arial"/>
+          <w:b/>
+          <w:bCs/>
+          <w:sz w:val="28"/>
+          <w:szCs w:val="36"/>
+        </w:rPr>
+        <w:t>Fixing</w:t>
+      </w:r>
+    </w:p>
+    <w:p>
+      <w:pPr>
+        <w:rPr>
+          <w:rFonts w:ascii="Arial" w:hAnsi="Arial"/>
+          <w:sz w:val="24"/>
+          <w:szCs w:val="24"/>
+        </w:rPr>
+      </w:pPr>
+    </w:p>
+    <w:p>
+      <w:pPr>
+        <w:rPr>
+          <w:rFonts w:ascii="Arial" w:hAnsi="Arial"/>
+          <w:sz w:val="24"/>
+          <w:szCs w:val="24"/>
+        </w:rPr>
+      </w:pPr>
+      <w:r>
+        <w:rPr>
+          <w:rFonts w:ascii="Arial" w:hAnsi="Arial"/>
+          <w:sz w:val="24"/>
+          <w:szCs w:val="24"/>
+        </w:rPr>
+        <w:t xml:space="preserve">Case cracked. Wire snapped. Position moved. Data collided. </w:t>
+      </w:r>
     </w:p>
     <w:sectPr>
       <w:pgSz w:w="12240" w:h="15840"/>

</xml_diff>